<commit_message>
last update before using data 0618
</commit_message>
<xml_diff>
--- a/Lancet-Oncology-Cancer-Covid-19_5-25-2021.docx
+++ b/Lancet-Oncology-Cancer-Covid-19_5-25-2021.docx
@@ -544,14 +544,12 @@
         </w:rPr>
         <w:t xml:space="preserve">, </w:t>
       </w:r>
-      <w:proofErr w:type="spellStart"/>
       <w:r>
         <w:rPr>
           <w:b/>
         </w:rPr>
         <w:t>Huili</w:t>
       </w:r>
-      <w:proofErr w:type="spellEnd"/>
       <w:r>
         <w:rPr>
           <w:b/>
@@ -569,21 +567,7 @@
         <w:rPr>
           <w:b/>
         </w:rPr>
-        <w:t xml:space="preserve">, </w:t>
-      </w:r>
-      <w:proofErr w:type="spellStart"/>
-      <w:r>
-        <w:rPr>
-          <w:b/>
-        </w:rPr>
-        <w:t>Xiaojin</w:t>
-      </w:r>
-      <w:proofErr w:type="spellEnd"/>
-      <w:r>
-        <w:rPr>
-          <w:b/>
-        </w:rPr>
-        <w:t xml:space="preserve"> Li</w:t>
+        <w:t>, Xiaojin Li</w:t>
       </w:r>
       <w:r>
         <w:rPr>
@@ -609,14 +593,7 @@
         <w:rPr>
           <w:b/>
         </w:rPr>
-        <w:t xml:space="preserve">, </w:t>
-      </w:r>
-      <w:proofErr w:type="spellStart"/>
-      <w:r>
-        <w:rPr>
-          <w:b/>
-        </w:rPr>
-        <w:t>Yo</w:t>
+        <w:t>, Yo</w:t>
       </w:r>
       <w:r>
         <w:rPr>
@@ -628,14 +605,7 @@
         <w:rPr>
           <w:b/>
         </w:rPr>
-        <w:t>ngran</w:t>
-      </w:r>
-      <w:proofErr w:type="spellEnd"/>
-      <w:r>
-        <w:rPr>
-          <w:b/>
-        </w:rPr>
-        <w:t xml:space="preserve"> Kim</w:t>
+        <w:t>ngran Kim</w:t>
       </w:r>
       <w:r>
         <w:rPr>
@@ -674,21 +644,7 @@
         <w:rPr>
           <w:b/>
         </w:rPr>
-        <w:t>, Guo-</w:t>
-      </w:r>
-      <w:proofErr w:type="spellStart"/>
-      <w:r>
-        <w:rPr>
-          <w:b/>
-        </w:rPr>
-        <w:t>Qiang</w:t>
-      </w:r>
-      <w:proofErr w:type="spellEnd"/>
-      <w:r>
-        <w:rPr>
-          <w:b/>
-        </w:rPr>
-        <w:t xml:space="preserve"> Zhang</w:t>
+        <w:t>, Guo-Qiang Zhang</w:t>
       </w:r>
       <w:r>
         <w:rPr>
@@ -2678,21 +2634,13 @@
         <w:t xml:space="preserve">are </w:t>
       </w:r>
       <w:r>
-        <w:t xml:space="preserve">sourced from </w:t>
-      </w:r>
-      <w:proofErr w:type="spellStart"/>
-      <w:r>
-        <w:t>Optum</w:t>
+        <w:t>sourced from Optum</w:t>
       </w:r>
       <w:r>
         <w:t>®</w:t>
       </w:r>
       <w:r>
-        <w:t>’s</w:t>
-      </w:r>
-      <w:proofErr w:type="spellEnd"/>
-      <w:r>
-        <w:t xml:space="preserve"> longitudinal EHR repository</w:t>
+        <w:t>’s longitudinal EHR repository</w:t>
       </w:r>
       <w:r>
         <w:t xml:space="preserve"> </w:t>
@@ -3664,225 +3612,812 @@
         <w:spacing w:before="0" w:beforeAutospacing="0" w:after="120" w:afterAutospacing="0" w:line="480" w:lineRule="auto"/>
       </w:pPr>
       <w:r>
+        <w:rPr>
+          <w:highlight w:val="cyan"/>
+        </w:rPr>
         <w:t xml:space="preserve">Descriptive statistics </w:t>
       </w:r>
       <w:r>
+        <w:rPr>
+          <w:highlight w:val="cyan"/>
+        </w:rPr>
         <w:t xml:space="preserve">for demographic and </w:t>
       </w:r>
       <w:r>
+        <w:rPr>
+          <w:highlight w:val="cyan"/>
+        </w:rPr>
         <w:t>cancer</w:t>
       </w:r>
       <w:r>
+        <w:rPr>
+          <w:highlight w:val="cyan"/>
+        </w:rPr>
         <w:t xml:space="preserve"> characteristics </w:t>
       </w:r>
       <w:r>
+        <w:rPr>
+          <w:highlight w:val="cyan"/>
+        </w:rPr>
         <w:t>are</w:t>
       </w:r>
       <w:r>
+        <w:rPr>
+          <w:highlight w:val="cyan"/>
+        </w:rPr>
         <w:t xml:space="preserve"> </w:t>
       </w:r>
       <w:r>
+        <w:rPr>
+          <w:highlight w:val="cyan"/>
+        </w:rPr>
         <w:t>used to illustrate the effect</w:t>
       </w:r>
       <w:r>
+        <w:rPr>
+          <w:highlight w:val="cyan"/>
+        </w:rPr>
         <w:t>s</w:t>
       </w:r>
       <w:r>
+        <w:rPr>
+          <w:highlight w:val="cyan"/>
+        </w:rPr>
         <w:t xml:space="preserve"> of</w:t>
       </w:r>
       <w:r>
+        <w:rPr>
+          <w:highlight w:val="cyan"/>
+        </w:rPr>
         <w:t xml:space="preserve"> match</w:t>
       </w:r>
       <w:r>
+        <w:rPr>
+          <w:highlight w:val="cyan"/>
+        </w:rPr>
         <w:t>ing (before and after)</w:t>
       </w:r>
       <w:r>
+        <w:rPr>
+          <w:highlight w:val="cyan"/>
+        </w:rPr>
         <w:t xml:space="preserve">. </w:t>
       </w:r>
       <w:r>
+        <w:rPr>
+          <w:highlight w:val="cyan"/>
+        </w:rPr>
         <w:t xml:space="preserve"> L</w:t>
       </w:r>
       <w:r>
+        <w:rPr>
+          <w:highlight w:val="cyan"/>
+        </w:rPr>
         <w:t>ogistic regression model</w:t>
       </w:r>
       <w:r>
+        <w:rPr>
+          <w:highlight w:val="cyan"/>
+        </w:rPr>
         <w:t>s</w:t>
       </w:r>
       <w:r>
+        <w:rPr>
+          <w:highlight w:val="cyan"/>
+        </w:rPr>
         <w:t xml:space="preserve"> </w:t>
       </w:r>
       <w:r>
+        <w:rPr>
+          <w:highlight w:val="cyan"/>
+        </w:rPr>
         <w:t>are</w:t>
       </w:r>
       <w:r>
+        <w:rPr>
+          <w:highlight w:val="cyan"/>
+        </w:rPr>
         <w:t xml:space="preserve"> used</w:t>
       </w:r>
       <w:r>
+        <w:rPr>
+          <w:highlight w:val="cyan"/>
+        </w:rPr>
         <w:t xml:space="preserve"> </w:t>
       </w:r>
       <w:r>
+        <w:rPr>
+          <w:highlight w:val="cyan"/>
+        </w:rPr>
         <w:t>for</w:t>
       </w:r>
       <w:r>
+        <w:rPr>
+          <w:highlight w:val="cyan"/>
+        </w:rPr>
         <w:t xml:space="preserve"> </w:t>
       </w:r>
       <w:r>
+        <w:rPr>
+          <w:highlight w:val="cyan"/>
+        </w:rPr>
         <w:t>analyz</w:t>
       </w:r>
       <w:r>
+        <w:rPr>
+          <w:highlight w:val="cyan"/>
+        </w:rPr>
         <w:t>ing</w:t>
       </w:r>
       <w:r>
+        <w:rPr>
+          <w:highlight w:val="cyan"/>
+        </w:rPr>
         <w:t xml:space="preserve"> the association between </w:t>
       </w:r>
       <w:r>
+        <w:rPr>
+          <w:highlight w:val="cyan"/>
+        </w:rPr>
         <w:t>cancer</w:t>
       </w:r>
       <w:r>
+        <w:rPr>
+          <w:highlight w:val="cyan"/>
+        </w:rPr>
         <w:t xml:space="preserve"> and </w:t>
       </w:r>
       <w:r>
+        <w:rPr>
+          <w:highlight w:val="cyan"/>
+        </w:rPr>
         <w:t>COVID-19</w:t>
       </w:r>
       <w:r>
+        <w:rPr>
+          <w:highlight w:val="cyan"/>
+        </w:rPr>
         <w:t xml:space="preserve"> </w:t>
       </w:r>
       <w:r>
+        <w:rPr>
+          <w:highlight w:val="cyan"/>
+        </w:rPr>
         <w:t>outcomes</w:t>
       </w:r>
       <w:r>
+        <w:rPr>
+          <w:highlight w:val="cyan"/>
+        </w:rPr>
         <w:t xml:space="preserve"> such as mortality and severity</w:t>
       </w:r>
       <w:r>
+        <w:rPr>
+          <w:highlight w:val="cyan"/>
+        </w:rPr>
         <w:t xml:space="preserve"> in </w:t>
       </w:r>
       <w:r>
+        <w:rPr>
+          <w:highlight w:val="cyan"/>
+        </w:rPr>
         <w:t xml:space="preserve">the </w:t>
       </w:r>
       <w:r>
+        <w:rPr>
+          <w:highlight w:val="cyan"/>
+        </w:rPr>
         <w:t xml:space="preserve">matched </w:t>
       </w:r>
       <w:r>
+        <w:rPr>
+          <w:highlight w:val="cyan"/>
+        </w:rPr>
         <w:t>subgroup</w:t>
       </w:r>
       <w:r>
+        <w:rPr>
+          <w:highlight w:val="cyan"/>
+        </w:rPr>
         <w:t xml:space="preserve">. </w:t>
       </w:r>
       <w:r>
+        <w:rPr>
+          <w:highlight w:val="cyan"/>
+        </w:rPr>
         <w:t>M</w:t>
       </w:r>
       <w:r>
+        <w:rPr>
+          <w:highlight w:val="cyan"/>
+        </w:rPr>
         <w:t xml:space="preserve">ultinomial regression analysis is used </w:t>
       </w:r>
       <w:r>
+        <w:rPr>
+          <w:highlight w:val="cyan"/>
+        </w:rPr>
         <w:t>to account for</w:t>
       </w:r>
       <w:r>
+        <w:rPr>
+          <w:highlight w:val="cyan"/>
+        </w:rPr>
         <w:t xml:space="preserve"> levels of severity</w:t>
       </w:r>
       <w:r>
+        <w:rPr>
+          <w:highlight w:val="cyan"/>
+        </w:rPr>
         <w:t xml:space="preserve">. </w:t>
       </w:r>
       <w:r>
+        <w:rPr>
+          <w:highlight w:val="cyan"/>
+        </w:rPr>
         <w:t>S</w:t>
       </w:r>
       <w:r>
+        <w:rPr>
+          <w:highlight w:val="cyan"/>
+        </w:rPr>
         <w:t xml:space="preserve">ubgroup analyses </w:t>
       </w:r>
       <w:r>
+        <w:rPr>
+          <w:highlight w:val="cyan"/>
+        </w:rPr>
         <w:t>are</w:t>
       </w:r>
       <w:r>
+        <w:rPr>
+          <w:highlight w:val="cyan"/>
+        </w:rPr>
         <w:t xml:space="preserve"> performed </w:t>
       </w:r>
       <w:r>
+        <w:rPr>
+          <w:highlight w:val="cyan"/>
+        </w:rPr>
         <w:t xml:space="preserve">for those with cancer </w:t>
       </w:r>
       <w:r>
+        <w:rPr>
+          <w:highlight w:val="cyan"/>
+        </w:rPr>
         <w:t xml:space="preserve">to examine </w:t>
       </w:r>
       <w:r>
+        <w:rPr>
+          <w:highlight w:val="cyan"/>
+        </w:rPr>
         <w:t xml:space="preserve">the association </w:t>
       </w:r>
       <w:r>
+        <w:rPr>
+          <w:highlight w:val="cyan"/>
+        </w:rPr>
         <w:t xml:space="preserve">between </w:t>
       </w:r>
       <w:r>
+        <w:rPr>
+          <w:highlight w:val="cyan"/>
+        </w:rPr>
         <w:t xml:space="preserve">cancer-related treatments and </w:t>
       </w:r>
       <w:r>
+        <w:rPr>
+          <w:highlight w:val="cyan"/>
+        </w:rPr>
         <w:t>COVID-19 outcomes.</w:t>
       </w:r>
       <w:r>
+        <w:rPr>
+          <w:highlight w:val="cyan"/>
+        </w:rPr>
         <w:t xml:space="preserve"> </w:t>
       </w:r>
       <w:r>
+        <w:rPr>
+          <w:highlight w:val="cyan"/>
+        </w:rPr>
         <w:t>A p</w:t>
       </w:r>
       <w:r>
+        <w:rPr>
+          <w:highlight w:val="cyan"/>
+        </w:rPr>
         <w:t>-</w:t>
       </w:r>
       <w:r>
+        <w:rPr>
+          <w:highlight w:val="cyan"/>
+        </w:rPr>
         <w:t xml:space="preserve">value less than 0.05 is considered statistically significant. </w:t>
       </w:r>
       <w:r>
+        <w:rPr>
+          <w:highlight w:val="cyan"/>
+        </w:rPr>
         <w:t xml:space="preserve">Propensity score matching is performed </w:t>
       </w:r>
       <w:r>
+        <w:rPr>
+          <w:highlight w:val="cyan"/>
+        </w:rPr>
         <w:t>using</w:t>
       </w:r>
       <w:r>
+        <w:rPr>
+          <w:highlight w:val="cyan"/>
+        </w:rPr>
         <w:t xml:space="preserve"> </w:t>
       </w:r>
-      <w:proofErr w:type="spellStart"/>
       <w:r>
         <w:rPr>
           <w:i/>
           <w:iCs/>
+          <w:highlight w:val="cyan"/>
         </w:rPr>
         <w:t>matchit</w:t>
       </w:r>
-      <w:proofErr w:type="spellEnd"/>
       <w:r>
         <w:rPr>
           <w:i/>
           <w:iCs/>
+          <w:highlight w:val="cyan"/>
         </w:rPr>
         <w:t xml:space="preserve">, </w:t>
       </w:r>
       <w:r>
+        <w:rPr>
+          <w:highlight w:val="cyan"/>
+        </w:rPr>
         <w:t>a p</w:t>
       </w:r>
       <w:r>
+        <w:rPr>
+          <w:highlight w:val="cyan"/>
+        </w:rPr>
         <w:t>art of R package</w:t>
       </w:r>
       <w:r>
+        <w:rPr>
+          <w:highlight w:val="cyan"/>
+        </w:rPr>
         <w:t xml:space="preserve">. </w:t>
       </w:r>
       <w:r>
+        <w:rPr>
+          <w:highlight w:val="cyan"/>
+        </w:rPr>
         <w:t>The rest of the</w:t>
       </w:r>
       <w:r>
+        <w:rPr>
+          <w:highlight w:val="cyan"/>
+        </w:rPr>
         <w:t xml:space="preserve"> </w:t>
       </w:r>
       <w:r>
+        <w:rPr>
+          <w:highlight w:val="cyan"/>
+        </w:rPr>
         <w:t>analys</w:t>
       </w:r>
       <w:r>
+        <w:rPr>
+          <w:highlight w:val="cyan"/>
+        </w:rPr>
         <w:t>e</w:t>
       </w:r>
       <w:r>
+        <w:rPr>
+          <w:highlight w:val="cyan"/>
+        </w:rPr>
         <w:t xml:space="preserve">s </w:t>
       </w:r>
       <w:r>
+        <w:rPr>
+          <w:highlight w:val="cyan"/>
+        </w:rPr>
         <w:t>are performed in</w:t>
       </w:r>
       <w:r>
+        <w:rPr>
+          <w:highlight w:val="cyan"/>
+        </w:rPr>
         <w:t xml:space="preserve"> </w:t>
       </w:r>
       <w:r>
-        <w:t xml:space="preserve">SAS 9.4. </w:t>
-      </w:r>
+        <w:rPr>
+          <w:highlight w:val="cyan"/>
+        </w:rPr>
+        <w:t>SAS 9.4.</w:t>
+      </w:r>
+      <w:r>
+        <w:t xml:space="preserve"> </w:t>
+      </w:r>
+    </w:p>
+    <w:p>
+      <w:pPr>
+        <w:pStyle w:val="NormalWeb"/>
+        <w:shd w:val="clear" w:color="auto" w:fill="FFFFFF"/>
+        <w:snapToGrid w:val="0"/>
+        <w:spacing w:before="0" w:beforeAutospacing="0" w:after="0" w:afterAutospacing="0"/>
+      </w:pPr>
+      <w:r>
+        <w:t>Data imputation</w:t>
+      </w:r>
+    </w:p>
+    <w:p>
+      <w:pPr>
+        <w:pStyle w:val="NormalWeb"/>
+        <w:shd w:val="clear" w:color="auto" w:fill="FFFFFF"/>
+        <w:snapToGrid w:val="0"/>
+        <w:spacing w:before="0" w:beforeAutospacing="0" w:after="0" w:afterAutospacing="0"/>
+      </w:pPr>
+      <w:r>
+        <w:t>Listwise deletion was used.</w:t>
+      </w:r>
+    </w:p>
+    <w:p>
+      <w:pPr>
+        <w:pStyle w:val="NormalWeb"/>
+        <w:shd w:val="clear" w:color="auto" w:fill="FFFFFF"/>
+        <w:snapToGrid w:val="0"/>
+        <w:spacing w:before="0" w:beforeAutospacing="0" w:after="0" w:afterAutospacing="0"/>
+      </w:pPr>
+    </w:p>
+    <w:p>
+      <w:pPr>
+        <w:pStyle w:val="NormalWeb"/>
+        <w:shd w:val="clear" w:color="auto" w:fill="FFFFFF"/>
+        <w:snapToGrid w:val="0"/>
+        <w:spacing w:before="0" w:beforeAutospacing="0" w:after="0" w:afterAutospacing="0"/>
+      </w:pPr>
+      <w:r>
+        <w:t>Analysis methods</w:t>
+      </w:r>
+    </w:p>
+    <w:p>
+      <w:pPr>
+        <w:pStyle w:val="NormalWeb"/>
+        <w:shd w:val="clear" w:color="auto" w:fill="FFFFFF"/>
+        <w:snapToGrid w:val="0"/>
+        <w:spacing w:before="0" w:beforeAutospacing="0" w:after="0" w:afterAutospacing="0"/>
+        <w:rPr>
+          <w:rFonts w:hint="eastAsia"/>
+        </w:rPr>
+      </w:pPr>
+      <w:r>
+        <w:t xml:space="preserve">A descriptive table will be given for cancer and non-cancer group. P-value for association between continuous variable and cancer group by chi-square tests and by student’s t-test for continuous variable. The </w:t>
+      </w:r>
+      <w:r>
+        <w:t xml:space="preserve">30-days </w:t>
+      </w:r>
+      <w:r>
+        <w:t>mortality is a time-to-event outcome</w:t>
+      </w:r>
+      <w:r>
+        <w:t xml:space="preserve"> and patient</w:t>
+      </w:r>
+      <w:r>
+        <w:t xml:space="preserve">s without confirmed death </w:t>
+      </w:r>
+      <w:r>
+        <w:t xml:space="preserve">within 30 days </w:t>
+      </w:r>
+      <w:r>
+        <w:t>will be noted as censor</w:t>
+      </w:r>
+      <w:r>
+        <w:t>ed</w:t>
+      </w:r>
+      <w:r>
+        <w:t xml:space="preserve">. </w:t>
+      </w:r>
+      <w:r>
+        <w:t xml:space="preserve">The </w:t>
+      </w:r>
+    </w:p>
+    <w:p>
+      <w:pPr>
+        <w:pStyle w:val="NormalWeb"/>
+        <w:shd w:val="clear" w:color="auto" w:fill="FFFFFF"/>
+        <w:snapToGrid w:val="0"/>
+        <w:spacing w:before="0" w:beforeAutospacing="0" w:after="0" w:afterAutospacing="0"/>
+      </w:pPr>
+    </w:p>
+    <w:p>
+      <w:pPr>
+        <w:pStyle w:val="NormalWeb"/>
+        <w:shd w:val="clear" w:color="auto" w:fill="FFFFFF"/>
+        <w:snapToGrid w:val="0"/>
+        <w:spacing w:before="0" w:beforeAutospacing="0" w:after="0" w:afterAutospacing="0"/>
+      </w:pPr>
+      <w:r>
+        <w:t xml:space="preserve">The </w:t>
+      </w:r>
+      <w:r>
+        <w:t xml:space="preserve">average </w:t>
+      </w:r>
+      <w:r>
+        <w:t xml:space="preserve">effect in COVID outcome of cancer will be estimated </w:t>
+      </w:r>
+      <w:r>
+        <w:t>by propensity score matching</w:t>
+      </w:r>
+      <w:r>
+        <w:t xml:space="preserve"> (PSM)</w:t>
+      </w:r>
+      <w:r>
+        <w:t xml:space="preserve"> analysis</w:t>
+      </w:r>
+      <w:r>
+        <w:t xml:space="preserve"> and the details of matching will be shown</w:t>
+      </w:r>
+      <w:r>
+        <w:t xml:space="preserve"> in the </w:t>
+      </w:r>
+      <w:r>
+        <w:t>section below</w:t>
+      </w:r>
+      <w:r>
+        <w:t>.</w:t>
+      </w:r>
+      <w:r>
+        <w:t xml:space="preserve"> </w:t>
+      </w:r>
+    </w:p>
+    <w:p>
+      <w:pPr>
+        <w:pStyle w:val="NormalWeb"/>
+        <w:shd w:val="clear" w:color="auto" w:fill="FFFFFF"/>
+        <w:snapToGrid w:val="0"/>
+        <w:spacing w:before="0" w:beforeAutospacing="0" w:after="0" w:afterAutospacing="0"/>
+      </w:pPr>
+    </w:p>
+    <w:p>
+      <w:pPr>
+        <w:pStyle w:val="NormalWeb"/>
+        <w:shd w:val="clear" w:color="auto" w:fill="FFFFFF"/>
+        <w:snapToGrid w:val="0"/>
+        <w:spacing w:before="0" w:beforeAutospacing="0" w:after="0" w:afterAutospacing="0"/>
+      </w:pPr>
+      <w:r>
+        <w:t>Matching was performed using logistic regression,</w:t>
+      </w:r>
+    </w:p>
+    <w:p>
+      <w:pPr>
+        <w:pStyle w:val="NormalWeb"/>
+        <w:shd w:val="clear" w:color="auto" w:fill="FFFFFF"/>
+        <w:snapToGrid w:val="0"/>
+        <w:spacing w:before="0" w:beforeAutospacing="0" w:after="0" w:afterAutospacing="0"/>
+      </w:pPr>
+      <w:r>
+        <w:t xml:space="preserve">After matching, </w:t>
+      </w:r>
+      <w:r>
+        <w:t>cancer group and control group.</w:t>
+      </w:r>
+      <w:r>
+        <w:t xml:space="preserve"> Methods that were used for </w:t>
+      </w:r>
+      <w:r>
+        <w:t xml:space="preserve">propensity-score matched </w:t>
+      </w:r>
+      <w:r>
+        <w:t>data</w:t>
+      </w:r>
+      <w:r>
+        <w:t xml:space="preserve">. </w:t>
+      </w:r>
+      <w:r>
+        <w:t>Cox proportional hazard model (</w:t>
+      </w:r>
+      <w:r>
+        <w:t>C</w:t>
+      </w:r>
+      <w:r>
+        <w:t>ox-ph</w:t>
+      </w:r>
+      <w:r>
+        <w:t xml:space="preserve"> </w:t>
+      </w:r>
+      <w:r>
+        <w:t>model)</w:t>
+      </w:r>
+      <w:r>
+        <w:t xml:space="preserve"> </w:t>
+      </w:r>
+      <w:r>
+        <w:t xml:space="preserve">with cluster-robust standard errors </w:t>
+      </w:r>
+      <w:r>
+        <w:t xml:space="preserve">with 30-days mortality as outcome and cancer as the only </w:t>
+      </w:r>
+      <w:r>
+        <w:t>predictor</w:t>
+      </w:r>
+      <w:r>
+        <w:t xml:space="preserve"> was used</w:t>
+      </w:r>
+      <w:r>
+        <w:t xml:space="preserve"> to estimate the cancer effect in mortality</w:t>
+      </w:r>
+      <w:r>
+        <w:t>.</w:t>
+      </w:r>
+      <w:r>
+        <w:t xml:space="preserve"> Conditional logistic regression was used for the </w:t>
+      </w:r>
+    </w:p>
+    <w:p>
+      <w:pPr>
+        <w:pStyle w:val="NormalWeb"/>
+        <w:shd w:val="clear" w:color="auto" w:fill="FFFFFF"/>
+        <w:snapToGrid w:val="0"/>
+        <w:spacing w:before="0" w:beforeAutospacing="0" w:after="0" w:afterAutospacing="0"/>
+      </w:pPr>
+    </w:p>
+    <w:p>
+      <w:pPr>
+        <w:pStyle w:val="NormalWeb"/>
+        <w:shd w:val="clear" w:color="auto" w:fill="FFFFFF"/>
+        <w:snapToGrid w:val="0"/>
+        <w:spacing w:before="0" w:beforeAutospacing="0" w:after="0" w:afterAutospacing="0"/>
+      </w:pPr>
+      <w:r>
+        <w:t>For the secondary study objective</w:t>
+      </w:r>
+      <w:r>
+        <w:t xml:space="preserve"> (disintegrate the effect of cancer)</w:t>
+      </w:r>
+      <w:r>
+        <w:t xml:space="preserve">, </w:t>
+      </w:r>
+      <w:r>
+        <w:t xml:space="preserve">a sub-group analysis </w:t>
+      </w:r>
+      <w:r>
+        <w:t xml:space="preserve">will be conducted </w:t>
+      </w:r>
+      <w:r>
+        <w:t xml:space="preserve">in </w:t>
+      </w:r>
+      <w:r>
+        <w:t xml:space="preserve">the </w:t>
+      </w:r>
+      <w:r>
+        <w:t>cancer</w:t>
+      </w:r>
+      <w:r>
+        <w:t xml:space="preserve"> group</w:t>
+      </w:r>
+      <w:r>
+        <w:t xml:space="preserve"> before matching</w:t>
+      </w:r>
+      <w:r>
+        <w:t xml:space="preserve"> to explore the </w:t>
+      </w:r>
+      <w:r>
+        <w:t xml:space="preserve">association between cancer-related treatment and </w:t>
+      </w:r>
+      <w:r>
+        <w:t xml:space="preserve">COVID-19 </w:t>
+      </w:r>
+      <w:r>
+        <w:t>outcome</w:t>
+      </w:r>
+      <w:r>
+        <w:t>.</w:t>
+      </w:r>
+      <w:r>
+        <w:t xml:space="preserve"> </w:t>
+      </w:r>
+      <w:r>
+        <w:t>Cox proportional hazard model</w:t>
+      </w:r>
+      <w:r>
+        <w:t xml:space="preserve"> was </w:t>
+      </w:r>
+      <w:r>
+        <w:t>used</w:t>
+      </w:r>
+      <w:r>
+        <w:t xml:space="preserve"> to estimate the </w:t>
+      </w:r>
+      <w:r>
+        <w:lastRenderedPageBreak/>
+        <w:t>effect of cancer-related</w:t>
+      </w:r>
+      <w:r>
+        <w:t xml:space="preserve"> treatment in 30-days mortality after adjusting potential confounders</w:t>
+      </w:r>
+      <w:r>
+        <w:t>.</w:t>
+      </w:r>
+      <w:r>
+        <w:t xml:space="preserve"> Logistic regression was used for the.</w:t>
+      </w:r>
+      <w:r>
+        <w:t xml:space="preserve"> </w:t>
+      </w:r>
+    </w:p>
+    <w:p>
+      <w:pPr>
+        <w:pStyle w:val="NormalWeb"/>
+        <w:shd w:val="clear" w:color="auto" w:fill="FFFFFF"/>
+        <w:snapToGrid w:val="0"/>
+        <w:spacing w:before="0" w:beforeAutospacing="0" w:after="0" w:afterAutospacing="0"/>
+      </w:pPr>
+    </w:p>
+    <w:p>
+      <w:pPr>
+        <w:pStyle w:val="NormalWeb"/>
+        <w:shd w:val="clear" w:color="auto" w:fill="FFFFFF"/>
+        <w:snapToGrid w:val="0"/>
+        <w:spacing w:before="0" w:beforeAutospacing="0" w:after="0" w:afterAutospacing="0"/>
+      </w:pPr>
+    </w:p>
+    <w:p>
+      <w:pPr>
+        <w:pStyle w:val="NormalWeb"/>
+        <w:shd w:val="clear" w:color="auto" w:fill="FFFFFF"/>
+        <w:snapToGrid w:val="0"/>
+        <w:spacing w:before="0" w:beforeAutospacing="0" w:after="120" w:afterAutospacing="0" w:line="480" w:lineRule="auto"/>
+      </w:pPr>
+    </w:p>
+    <w:p>
+      <w:pPr>
+        <w:pStyle w:val="NormalWeb"/>
+        <w:shd w:val="clear" w:color="auto" w:fill="FFFFFF"/>
+        <w:snapToGrid w:val="0"/>
+        <w:spacing w:before="0" w:beforeAutospacing="0" w:after="120" w:afterAutospacing="0" w:line="480" w:lineRule="auto"/>
+      </w:pPr>
+      <w:r>
+        <w:t>Propensity score matching</w:t>
+      </w:r>
+    </w:p>
+    <w:p>
+      <w:pPr>
+        <w:pStyle w:val="NormalWeb"/>
+        <w:shd w:val="clear" w:color="auto" w:fill="FFFFFF"/>
+        <w:snapToGrid w:val="0"/>
+        <w:spacing w:before="0" w:beforeAutospacing="0" w:after="0" w:afterAutospacing="0"/>
+      </w:pPr>
+      <w:r>
+        <w:t xml:space="preserve">A propensity score matching was also used to check the. Matching was based on covariates (details). A cox-ph model was then used to explore potential important cancer-related factor to outcome in the cancer group. </w:t>
+      </w:r>
+    </w:p>
+    <w:p>
+      <w:pPr>
+        <w:pStyle w:val="NormalWeb"/>
+        <w:shd w:val="clear" w:color="auto" w:fill="FFFFFF"/>
+        <w:snapToGrid w:val="0"/>
+        <w:spacing w:before="0" w:beforeAutospacing="0" w:after="0" w:afterAutospacing="0"/>
+      </w:pPr>
+      <w:r>
+        <w:t xml:space="preserve">Logistic regression was used to estimate the probability of being in cancer group (propensity score) based on baseline characteristics. </w:t>
+      </w:r>
+    </w:p>
+    <w:p>
+      <w:pPr>
+        <w:pStyle w:val="NormalWeb"/>
+        <w:shd w:val="clear" w:color="auto" w:fill="FFFFFF"/>
+        <w:snapToGrid w:val="0"/>
+        <w:spacing w:before="0" w:beforeAutospacing="0" w:after="120" w:afterAutospacing="0" w:line="480" w:lineRule="auto"/>
+      </w:pPr>
+    </w:p>
+    <w:p>
+      <w:pPr>
+        <w:pStyle w:val="NormalWeb"/>
+        <w:shd w:val="clear" w:color="auto" w:fill="FFFFFF"/>
+        <w:snapToGrid w:val="0"/>
+        <w:spacing w:before="0" w:beforeAutospacing="0" w:after="120" w:afterAutospacing="0" w:line="480" w:lineRule="auto"/>
+      </w:pPr>
     </w:p>
     <w:p>
       <w:pPr>
@@ -4155,113 +4690,113 @@
         <w:t>33-61</w:t>
       </w:r>
       <w:r>
-        <w:t xml:space="preserve">). The distribution of </w:t>
+        <w:t>). The distribution of gender was similar between the two groups (</w:t>
+      </w:r>
+      <w:r>
+        <w:t>m</w:t>
+      </w:r>
+      <w:r>
+        <w:t xml:space="preserve">ale: </w:t>
+      </w:r>
+      <w:r>
+        <w:t>45.5</w:t>
+      </w:r>
+      <w:r>
+        <w:t xml:space="preserve">% vs </w:t>
+      </w:r>
+      <w:r>
+        <w:t>43.8</w:t>
+      </w:r>
+      <w:r>
+        <w:t xml:space="preserve">%). The percentage of non-Hispanic </w:t>
+      </w:r>
+      <w:r>
+        <w:t>W</w:t>
+      </w:r>
+      <w:r>
+        <w:t xml:space="preserve">hite was higher in </w:t>
+      </w:r>
+      <w:r>
+        <w:t>individuals</w:t>
+      </w:r>
+      <w:r>
+        <w:t xml:space="preserve"> </w:t>
+      </w:r>
+      <w:r>
+        <w:t xml:space="preserve">with cancer </w:t>
+      </w:r>
+      <w:r>
+        <w:t>diagnosis</w:t>
+      </w:r>
+      <w:r>
+        <w:t xml:space="preserve"> (72.2</w:t>
+      </w:r>
+      <w:r>
+        <w:t xml:space="preserve">% vs </w:t>
+      </w:r>
+      <w:r>
+        <w:t>59.</w:t>
+      </w:r>
+      <w:r>
+        <w:t>4</w:t>
+      </w:r>
+      <w:r>
+        <w:t xml:space="preserve">%), </w:t>
+      </w:r>
+      <w:r>
+        <w:t>although</w:t>
+      </w:r>
+      <w:r>
+        <w:t xml:space="preserve"> the percentage of no</w:t>
+      </w:r>
+      <w:r>
+        <w:t>n-</w:t>
+      </w:r>
+      <w:r>
+        <w:t xml:space="preserve">Hispanic </w:t>
+      </w:r>
+      <w:r>
+        <w:t>B</w:t>
+      </w:r>
+      <w:r>
+        <w:t>lack was similar (11.1</w:t>
+      </w:r>
+      <w:r>
+        <w:t xml:space="preserve">% vs </w:t>
+      </w:r>
+      <w:r>
+        <w:t>10.8</w:t>
+      </w:r>
+      <w:r>
+        <w:t xml:space="preserve">%). </w:t>
+      </w:r>
+      <w:r>
+        <w:t>Individuals</w:t>
+      </w:r>
+      <w:r>
+        <w:t xml:space="preserve"> </w:t>
+      </w:r>
+      <w:r>
+        <w:t xml:space="preserve">with cancer </w:t>
+      </w:r>
+      <w:r>
+        <w:t>diagnosis</w:t>
+      </w:r>
+      <w:r>
+        <w:t xml:space="preserve"> had more established and possible comorbidities than </w:t>
+      </w:r>
+      <w:r>
+        <w:t>those</w:t>
+      </w:r>
+      <w:r>
+        <w:t xml:space="preserve"> without, with </w:t>
+      </w:r>
+      <w:r>
+        <w:t xml:space="preserve">mean </w:t>
       </w:r>
       <w:r>
         <w:lastRenderedPageBreak/>
-        <w:t>gender was similar between the two groups (</w:t>
-      </w:r>
-      <w:r>
-        <w:t>m</w:t>
-      </w:r>
-      <w:r>
-        <w:t xml:space="preserve">ale: </w:t>
-      </w:r>
-      <w:r>
-        <w:t>45.5</w:t>
-      </w:r>
-      <w:r>
-        <w:t xml:space="preserve">% vs </w:t>
-      </w:r>
-      <w:r>
-        <w:t>43.8</w:t>
-      </w:r>
-      <w:r>
-        <w:t xml:space="preserve">%). The percentage of non-Hispanic </w:t>
-      </w:r>
-      <w:r>
-        <w:t>W</w:t>
-      </w:r>
-      <w:r>
-        <w:t xml:space="preserve">hite was higher in </w:t>
-      </w:r>
-      <w:r>
-        <w:t>individuals</w:t>
-      </w:r>
-      <w:r>
-        <w:t xml:space="preserve"> </w:t>
-      </w:r>
-      <w:r>
-        <w:t xml:space="preserve">with cancer </w:t>
-      </w:r>
-      <w:r>
-        <w:t>diagnosis</w:t>
-      </w:r>
-      <w:r>
-        <w:t xml:space="preserve"> (72.2</w:t>
-      </w:r>
-      <w:r>
-        <w:t xml:space="preserve">% vs </w:t>
-      </w:r>
-      <w:r>
-        <w:t>59.</w:t>
-      </w:r>
-      <w:r>
-        <w:t>4</w:t>
-      </w:r>
-      <w:r>
-        <w:t xml:space="preserve">%), </w:t>
-      </w:r>
-      <w:r>
-        <w:t>although</w:t>
-      </w:r>
-      <w:r>
-        <w:t xml:space="preserve"> the percentage of no</w:t>
-      </w:r>
-      <w:r>
-        <w:t>n-</w:t>
-      </w:r>
-      <w:r>
-        <w:t xml:space="preserve">Hispanic </w:t>
-      </w:r>
-      <w:r>
-        <w:t>B</w:t>
-      </w:r>
-      <w:r>
-        <w:t>lack was similar (11.1</w:t>
-      </w:r>
-      <w:r>
-        <w:t xml:space="preserve">% vs </w:t>
-      </w:r>
-      <w:r>
-        <w:t>10.8</w:t>
-      </w:r>
-      <w:r>
-        <w:t xml:space="preserve">%). </w:t>
-      </w:r>
-      <w:r>
-        <w:t>Individuals</w:t>
-      </w:r>
-      <w:r>
-        <w:t xml:space="preserve"> </w:t>
-      </w:r>
-      <w:r>
-        <w:t xml:space="preserve">with cancer </w:t>
-      </w:r>
-      <w:r>
-        <w:t>diagnosis</w:t>
-      </w:r>
-      <w:r>
-        <w:t xml:space="preserve"> had more established and possible comorbidities than </w:t>
-      </w:r>
-      <w:r>
-        <w:t>those</w:t>
-      </w:r>
-      <w:r>
-        <w:t xml:space="preserve"> without, with </w:t>
-      </w:r>
-      <w:r>
-        <w:t>mean number</w:t>
+        <w:t>number</w:t>
       </w:r>
       <w:r>
         <w:t>s</w:t>
@@ -4877,122 +5412,125 @@
         <w:t xml:space="preserve">% - </w:t>
       </w:r>
       <w:r>
+        <w:t>16.81</w:t>
+      </w:r>
+      <w:r>
+        <w:t xml:space="preserve">%) in </w:t>
+      </w:r>
+      <w:r>
+        <w:t>individuals</w:t>
+      </w:r>
+      <w:r>
+        <w:t xml:space="preserve"> with and without cancer </w:t>
+      </w:r>
+      <w:r>
+        <w:t>diagnosis</w:t>
+      </w:r>
+      <w:r>
+        <w:t xml:space="preserve">. The rate of admission to ICU </w:t>
+      </w:r>
+      <w:r>
+        <w:t>wa</w:t>
+      </w:r>
+      <w:r>
+        <w:t xml:space="preserve">s </w:t>
+      </w:r>
+      <w:r>
+        <w:t>6.6</w:t>
+      </w:r>
+      <w:r>
+        <w:t xml:space="preserve">% (95% CI: </w:t>
+      </w:r>
+      <w:r>
+        <w:t>6.3</w:t>
+      </w:r>
+      <w:r>
+        <w:t>1</w:t>
+      </w:r>
+      <w:r>
+        <w:t xml:space="preserve">% - </w:t>
+      </w:r>
+      <w:r>
+        <w:t>6.8</w:t>
+      </w:r>
+      <w:r>
+        <w:t>6</w:t>
+      </w:r>
+      <w:r>
+        <w:t xml:space="preserve">%) vs </w:t>
+      </w:r>
+      <w:r>
+        <w:t>3.04</w:t>
+      </w:r>
+      <w:r>
+        <w:t>% (95% CI: 2</w:t>
+      </w:r>
+      <w:r>
+        <w:t>.99</w:t>
+      </w:r>
+      <w:r>
+        <w:t xml:space="preserve">% - </w:t>
+      </w:r>
+      <w:r>
+        <w:t>3.09</w:t>
+      </w:r>
+      <w:r>
+        <w:t xml:space="preserve">%). The rate of mechanical ventilation </w:t>
+      </w:r>
+      <w:r>
+        <w:t>wa</w:t>
+      </w:r>
+      <w:r>
+        <w:t xml:space="preserve">s </w:t>
+      </w:r>
+      <w:r>
+        <w:t>3.3% (95% CI: 3.11</w:t>
+      </w:r>
+      <w:r>
+        <w:t>% - 3.</w:t>
+      </w:r>
+      <w:r>
+        <w:t>50</w:t>
+      </w:r>
+      <w:r>
+        <w:t xml:space="preserve">%) vs </w:t>
+      </w:r>
+      <w:r>
+        <w:t>1.56</w:t>
+      </w:r>
+      <w:r>
+        <w:t xml:space="preserve">% (95% CI: </w:t>
+      </w:r>
+      <w:r>
+        <w:t>1.</w:t>
+      </w:r>
+      <w:r>
+        <w:t>53</w:t>
+      </w:r>
+      <w:r>
+        <w:t xml:space="preserve">% - </w:t>
+      </w:r>
+      <w:r>
+        <w:t>1.</w:t>
+      </w:r>
+      <w:r>
+        <w:t>60</w:t>
+      </w:r>
+      <w:r>
+        <w:t xml:space="preserve">%). </w:t>
+      </w:r>
+      <w:r>
+        <w:t>T</w:t>
+      </w:r>
+      <w:r>
+        <w:t>he rate</w:t>
+      </w:r>
+      <w:r>
+        <w:t xml:space="preserve"> for </w:t>
+      </w:r>
+      <w:r>
         <w:lastRenderedPageBreak/>
-        <w:t>16.81</w:t>
-      </w:r>
-      <w:r>
-        <w:t xml:space="preserve">%) in </w:t>
-      </w:r>
-      <w:r>
-        <w:t>individuals</w:t>
-      </w:r>
-      <w:r>
-        <w:t xml:space="preserve"> with and without cancer </w:t>
-      </w:r>
-      <w:r>
-        <w:t>diagnosis</w:t>
-      </w:r>
-      <w:r>
-        <w:t xml:space="preserve">. The rate of admission to ICU </w:t>
-      </w:r>
-      <w:r>
-        <w:t>wa</w:t>
-      </w:r>
-      <w:r>
-        <w:t xml:space="preserve">s </w:t>
-      </w:r>
-      <w:r>
-        <w:t>6.6</w:t>
-      </w:r>
-      <w:r>
-        <w:t xml:space="preserve">% (95% CI: </w:t>
-      </w:r>
-      <w:r>
-        <w:t>6.3</w:t>
-      </w:r>
-      <w:r>
-        <w:t>1</w:t>
-      </w:r>
-      <w:r>
-        <w:t xml:space="preserve">% - </w:t>
-      </w:r>
-      <w:r>
-        <w:t>6.8</w:t>
-      </w:r>
-      <w:r>
-        <w:t>6</w:t>
-      </w:r>
-      <w:r>
-        <w:t xml:space="preserve">%) vs </w:t>
-      </w:r>
-      <w:r>
-        <w:t>3.04</w:t>
-      </w:r>
-      <w:r>
-        <w:t>% (95% CI: 2</w:t>
-      </w:r>
-      <w:r>
-        <w:t>.99</w:t>
-      </w:r>
-      <w:r>
-        <w:t xml:space="preserve">% - </w:t>
-      </w:r>
-      <w:r>
-        <w:t>3.09</w:t>
-      </w:r>
-      <w:r>
-        <w:t xml:space="preserve">%). The rate of mechanical ventilation </w:t>
-      </w:r>
-      <w:r>
-        <w:t>wa</w:t>
-      </w:r>
-      <w:r>
-        <w:t xml:space="preserve">s </w:t>
-      </w:r>
-      <w:r>
-        <w:t>3.3% (95% CI: 3.11</w:t>
-      </w:r>
-      <w:r>
-        <w:t>% - 3.</w:t>
-      </w:r>
-      <w:r>
-        <w:t>50</w:t>
-      </w:r>
-      <w:r>
-        <w:t xml:space="preserve">%) vs </w:t>
-      </w:r>
-      <w:r>
-        <w:t>1.56</w:t>
-      </w:r>
-      <w:r>
-        <w:t xml:space="preserve">% (95% CI: </w:t>
-      </w:r>
-      <w:r>
-        <w:t>1.</w:t>
-      </w:r>
-      <w:r>
-        <w:t>53</w:t>
-      </w:r>
-      <w:r>
-        <w:t xml:space="preserve">% - </w:t>
-      </w:r>
-      <w:r>
-        <w:t>1.</w:t>
-      </w:r>
-      <w:r>
-        <w:t>60</w:t>
-      </w:r>
-      <w:r>
-        <w:t xml:space="preserve">%). </w:t>
-      </w:r>
-      <w:r>
-        <w:t>T</w:t>
-      </w:r>
-      <w:r>
-        <w:t>he rate</w:t>
-      </w:r>
-      <w:r>
-        <w:t xml:space="preserve"> for composite outcome</w:t>
+        <w:t>composite outcome</w:t>
       </w:r>
       <w:r>
         <w:t xml:space="preserve"> </w:t>
@@ -5425,65 +5963,68 @@
           <w:b/>
           <w:bCs/>
         </w:rPr>
+        <w:t>Outcome by cancer types.</w:t>
+      </w:r>
+      <w:r>
+        <w:t xml:space="preserve"> </w:t>
+      </w:r>
+      <w:r>
+        <w:t xml:space="preserve">Hematologic malignancy, recent </w:t>
+      </w:r>
+      <w:r>
+        <w:t xml:space="preserve">systemic </w:t>
+      </w:r>
+      <w:r>
+        <w:t xml:space="preserve">therapy, recent radiation </w:t>
+      </w:r>
+      <w:r>
+        <w:t xml:space="preserve">therapy </w:t>
+      </w:r>
+      <w:r>
+        <w:t xml:space="preserve">and older age at cancer diagnosis were associated with higher </w:t>
+      </w:r>
+      <w:r>
+        <w:t>rates</w:t>
+      </w:r>
+      <w:r>
+        <w:t xml:space="preserve"> </w:t>
+      </w:r>
+      <w:r>
+        <w:t>for worse</w:t>
+      </w:r>
+      <w:r>
+        <w:t xml:space="preserve"> outcomes</w:t>
+      </w:r>
+      <w:r>
+        <w:t xml:space="preserve"> (Table 5)</w:t>
+      </w:r>
+      <w:r>
+        <w:t>. S</w:t>
+      </w:r>
+      <w:r>
+        <w:t>urviv</w:t>
+      </w:r>
+      <w:r>
+        <w:t>al of</w:t>
+      </w:r>
+      <w:r>
+        <w:t xml:space="preserve"> 5 or more years seemed to be associated with lower </w:t>
+      </w:r>
+      <w:r>
+        <w:t>rates</w:t>
+      </w:r>
+      <w:r>
+        <w:t xml:space="preserve"> </w:t>
+      </w:r>
+      <w:r>
+        <w:t>for</w:t>
+      </w:r>
+      <w:r>
+        <w:t xml:space="preserve"> these </w:t>
+      </w:r>
+      <w:r>
         <w:lastRenderedPageBreak/>
-        <w:t>Outcome by cancer types.</w:t>
-      </w:r>
-      <w:r>
-        <w:t xml:space="preserve"> </w:t>
-      </w:r>
-      <w:r>
-        <w:t xml:space="preserve">Hematologic malignancy, recent </w:t>
-      </w:r>
-      <w:r>
-        <w:t xml:space="preserve">systemic </w:t>
-      </w:r>
-      <w:r>
-        <w:t xml:space="preserve">therapy, recent radiation </w:t>
-      </w:r>
-      <w:r>
-        <w:t xml:space="preserve">therapy </w:t>
-      </w:r>
-      <w:r>
-        <w:t xml:space="preserve">and older age at cancer diagnosis were associated with higher </w:t>
-      </w:r>
-      <w:r>
-        <w:t>rates</w:t>
-      </w:r>
-      <w:r>
-        <w:t xml:space="preserve"> </w:t>
-      </w:r>
-      <w:r>
-        <w:t>for worse</w:t>
-      </w:r>
-      <w:r>
-        <w:t xml:space="preserve"> outcomes</w:t>
-      </w:r>
-      <w:r>
-        <w:t xml:space="preserve"> (Table 5)</w:t>
-      </w:r>
-      <w:r>
-        <w:t>. S</w:t>
-      </w:r>
-      <w:r>
-        <w:t>urviv</w:t>
-      </w:r>
-      <w:r>
-        <w:t>al of</w:t>
-      </w:r>
-      <w:r>
-        <w:t xml:space="preserve"> 5 or more years seemed to be associated with lower </w:t>
-      </w:r>
-      <w:r>
-        <w:t>rates</w:t>
-      </w:r>
-      <w:r>
-        <w:t xml:space="preserve"> </w:t>
-      </w:r>
-      <w:r>
-        <w:t>for</w:t>
-      </w:r>
-      <w:r>
-        <w:t xml:space="preserve"> these outcomes.</w:t>
+        <w:t>outcomes.</w:t>
       </w:r>
       <w:r>
         <w:t xml:space="preserve"> </w:t>
@@ -5965,7 +6506,6 @@
         <w:t xml:space="preserve"> to be risk factors of mortality in both </w:t>
       </w:r>
       <w:r>
-        <w:lastRenderedPageBreak/>
         <w:t>individuals</w:t>
       </w:r>
       <w:r>
@@ -6029,6 +6569,7 @@
         <w:ind w:firstLine="720"/>
       </w:pPr>
       <w:r>
+        <w:lastRenderedPageBreak/>
         <w:t>The</w:t>
       </w:r>
       <w:r>
@@ -6935,29 +7476,29 @@
         <w:t>, before matching,</w:t>
       </w:r>
       <w:r>
-        <w:t xml:space="preserve"> that both the mortality and severity rates are higher, i.e., 12.5% (95% CI: 11.10% -13.99%) for mortality, 55.1% (95% CI: 52.88% - 57.23%) for hospitalization, 12.6% (95% CI: 11.19% - </w:t>
+        <w:t xml:space="preserve"> that both the mortality and severity rates are higher, i.e., 12.5% (95% CI: 11.10% -13.99%) for mortality, 55.1% (95% CI: 52.88% - 57.23%) for hospitalization, 12.6% (95% CI: 11.19% - 14.10%) for ICU, 5.6% (95% CI: 4.57% - 6.58%) for ventilation, and 58.8% (95% CI: 56.68% - 60.99% for the composite severity endpoint. </w:t>
+      </w:r>
+      <w:r>
+        <w:t>A</w:t>
+      </w:r>
+      <w:r>
+        <w:t xml:space="preserve">fter matching </w:t>
+      </w:r>
+      <w:r>
+        <w:t>(</w:t>
+      </w:r>
+      <w:r>
+        <w:t>on age, gender, race and ethnicity, region, numbers of established and possible comorbidities</w:t>
+      </w:r>
+      <w:r>
+        <w:t>),</w:t>
+      </w:r>
+      <w:r>
+        <w:t xml:space="preserve"> the effect of lung cancer remains </w:t>
       </w:r>
       <w:r>
         <w:lastRenderedPageBreak/>
-        <w:t xml:space="preserve">14.10%) for ICU, 5.6% (95% CI: 4.57% - 6.58%) for ventilation, and 58.8% (95% CI: 56.68% - 60.99% for the composite severity endpoint. </w:t>
-      </w:r>
-      <w:r>
-        <w:t>A</w:t>
-      </w:r>
-      <w:r>
-        <w:t xml:space="preserve">fter matching </w:t>
-      </w:r>
-      <w:r>
-        <w:t>(</w:t>
-      </w:r>
-      <w:r>
-        <w:t>on age, gender, race and ethnicity, region, numbers of established and possible comorbidities</w:t>
-      </w:r>
-      <w:r>
-        <w:t>),</w:t>
-      </w:r>
-      <w:r>
-        <w:t xml:space="preserve"> the effect of lung cancer remains significant for both mortality (</w:t>
+        <w:t>significant for both mortality (</w:t>
       </w:r>
       <w:r>
         <w:t>O</w:t>
@@ -7445,65 +7986,65 @@
         <w:t xml:space="preserve"> for </w:t>
       </w:r>
       <w:r>
-        <w:t xml:space="preserve">the identification of </w:t>
+        <w:t>the identification of COVID-19.</w:t>
+      </w:r>
+      <w:r>
+        <w:t xml:space="preserve"> </w:t>
+      </w:r>
+      <w:r>
+        <w:t>PCR test</w:t>
+      </w:r>
+      <w:r>
+        <w:t xml:space="preserve"> identified 414,889 COVID</w:t>
+      </w:r>
+      <w:r>
+        <w:t>-19</w:t>
+      </w:r>
+      <w:r>
+        <w:t xml:space="preserve"> positive </w:t>
+      </w:r>
+      <w:r>
+        <w:t>individuals, accounting for</w:t>
+      </w:r>
+      <w:r>
+        <w:t xml:space="preserve"> 69% of previously identified </w:t>
+      </w:r>
+      <w:r>
+        <w:t>individuals</w:t>
+      </w:r>
+      <w:r>
+        <w:t xml:space="preserve"> (n=598</w:t>
+      </w:r>
+      <w:r>
+        <w:t>,</w:t>
+      </w:r>
+      <w:r>
+        <w:t>817)</w:t>
+      </w:r>
+      <w:r>
+        <w:t xml:space="preserve">. </w:t>
+      </w:r>
+      <w:r>
+        <w:t>Although</w:t>
+      </w:r>
+      <w:r>
+        <w:t xml:space="preserve"> the </w:t>
+      </w:r>
+      <w:r>
+        <w:t>total</w:t>
+      </w:r>
+      <w:r>
+        <w:t xml:space="preserve"> number of </w:t>
+      </w:r>
+      <w:r>
+        <w:t>the base cohort is</w:t>
+      </w:r>
+      <w:r>
+        <w:t xml:space="preserve"> reduced, the proportion of patients with a cancer diagnosis, the distributions of demographic, </w:t>
       </w:r>
       <w:r>
         <w:lastRenderedPageBreak/>
-        <w:t>COVID-19.</w:t>
-      </w:r>
-      <w:r>
-        <w:t xml:space="preserve"> </w:t>
-      </w:r>
-      <w:r>
-        <w:t>PCR test</w:t>
-      </w:r>
-      <w:r>
-        <w:t xml:space="preserve"> identified 414,889 COVID</w:t>
-      </w:r>
-      <w:r>
-        <w:t>-19</w:t>
-      </w:r>
-      <w:r>
-        <w:t xml:space="preserve"> positive </w:t>
-      </w:r>
-      <w:r>
-        <w:t>individuals, accounting for</w:t>
-      </w:r>
-      <w:r>
-        <w:t xml:space="preserve"> 69% of previously identified </w:t>
-      </w:r>
-      <w:r>
-        <w:t>individuals</w:t>
-      </w:r>
-      <w:r>
-        <w:t xml:space="preserve"> (n=598</w:t>
-      </w:r>
-      <w:r>
-        <w:t>,</w:t>
-      </w:r>
-      <w:r>
-        <w:t>817)</w:t>
-      </w:r>
-      <w:r>
-        <w:t xml:space="preserve">. </w:t>
-      </w:r>
-      <w:r>
-        <w:t>Although</w:t>
-      </w:r>
-      <w:r>
-        <w:t xml:space="preserve"> the </w:t>
-      </w:r>
-      <w:r>
-        <w:t>total</w:t>
-      </w:r>
-      <w:r>
-        <w:t xml:space="preserve"> number of </w:t>
-      </w:r>
-      <w:r>
-        <w:t>the base cohort is</w:t>
-      </w:r>
-      <w:r>
-        <w:t xml:space="preserve"> reduced, the proportion of patients with a cancer diagnosis, the distributions of demographic, comorbidities, and cancer treatment, and the proportion of the outcomes for groups with and without cancer diagnosis remained similar. As a result</w:t>
+        <w:t>comorbidities, and cancer treatment, and the proportion of the outcomes for groups with and without cancer diagnosis remained similar. As a result</w:t>
       </w:r>
       <w:r>
         <w:t xml:space="preserve">, </w:t>
@@ -7663,7 +8204,6 @@
           <w:rStyle w:val="Strong"/>
           <w:color w:val="212121"/>
         </w:rPr>
-        <w:lastRenderedPageBreak/>
         <w:t>Contributors</w:t>
       </w:r>
     </w:p>
@@ -7785,7 +8325,17 @@
           <w:bCs w:val="0"/>
           <w:color w:val="212121"/>
         </w:rPr>
-        <w:t xml:space="preserve"> the figures and tables. </w:t>
+        <w:t xml:space="preserve"> the figures </w:t>
+      </w:r>
+      <w:r>
+        <w:rPr>
+          <w:rStyle w:val="Strong"/>
+          <w:b w:val="0"/>
+          <w:bCs w:val="0"/>
+          <w:color w:val="212121"/>
+        </w:rPr>
+        <w:lastRenderedPageBreak/>
+        <w:t xml:space="preserve">and tables. </w:t>
       </w:r>
       <w:r>
         <w:rPr>
@@ -8244,84 +8794,7 @@
           <w:szCs w:val="24"/>
         </w:rPr>
         <w:tab/>
-      </w:r>
-      <w:proofErr w:type="spellStart"/>
-      <w:r>
-        <w:rPr>
-          <w:rStyle w:val="Strong"/>
-          <w:rFonts w:ascii="Times New Roman" w:hAnsi="Times New Roman" w:cs="Times New Roman"/>
-          <w:b w:val="0"/>
-          <w:bCs w:val="0"/>
-          <w:color w:val="212121"/>
-          <w:sz w:val="24"/>
-          <w:szCs w:val="24"/>
-        </w:rPr>
-        <w:t>Rugge</w:t>
-      </w:r>
-      <w:proofErr w:type="spellEnd"/>
-      <w:r>
-        <w:rPr>
-          <w:rStyle w:val="Strong"/>
-          <w:rFonts w:ascii="Times New Roman" w:hAnsi="Times New Roman" w:cs="Times New Roman"/>
-          <w:b w:val="0"/>
-          <w:bCs w:val="0"/>
-          <w:color w:val="212121"/>
-          <w:sz w:val="24"/>
-          <w:szCs w:val="24"/>
-        </w:rPr>
-        <w:t xml:space="preserve"> M, </w:t>
-      </w:r>
-      <w:proofErr w:type="spellStart"/>
-      <w:r>
-        <w:rPr>
-          <w:rStyle w:val="Strong"/>
-          <w:rFonts w:ascii="Times New Roman" w:hAnsi="Times New Roman" w:cs="Times New Roman"/>
-          <w:b w:val="0"/>
-          <w:bCs w:val="0"/>
-          <w:color w:val="212121"/>
-          <w:sz w:val="24"/>
-          <w:szCs w:val="24"/>
-        </w:rPr>
-        <w:t>Zorzi</w:t>
-      </w:r>
-      <w:proofErr w:type="spellEnd"/>
-      <w:r>
-        <w:rPr>
-          <w:rStyle w:val="Strong"/>
-          <w:rFonts w:ascii="Times New Roman" w:hAnsi="Times New Roman" w:cs="Times New Roman"/>
-          <w:b w:val="0"/>
-          <w:bCs w:val="0"/>
-          <w:color w:val="212121"/>
-          <w:sz w:val="24"/>
-          <w:szCs w:val="24"/>
-        </w:rPr>
-        <w:t xml:space="preserve"> M, </w:t>
-      </w:r>
-      <w:proofErr w:type="spellStart"/>
-      <w:r>
-        <w:rPr>
-          <w:rStyle w:val="Strong"/>
-          <w:rFonts w:ascii="Times New Roman" w:hAnsi="Times New Roman" w:cs="Times New Roman"/>
-          <w:b w:val="0"/>
-          <w:bCs w:val="0"/>
-          <w:color w:val="212121"/>
-          <w:sz w:val="24"/>
-          <w:szCs w:val="24"/>
-        </w:rPr>
-        <w:t>Guzzinati</w:t>
-      </w:r>
-      <w:proofErr w:type="spellEnd"/>
-      <w:r>
-        <w:rPr>
-          <w:rStyle w:val="Strong"/>
-          <w:rFonts w:ascii="Times New Roman" w:hAnsi="Times New Roman" w:cs="Times New Roman"/>
-          <w:b w:val="0"/>
-          <w:bCs w:val="0"/>
-          <w:color w:val="212121"/>
-          <w:sz w:val="24"/>
-          <w:szCs w:val="24"/>
-        </w:rPr>
-        <w:t xml:space="preserve"> S. SARS-CoV-2 infection in the Italian Veneto region: adverse outcomes in patients with cancer. Nature Cancer 2020; 1(8): 784-8.</w:t>
+        <w:t>Rugge M, Zorzi M, Guzzinati S. SARS-CoV-2 infection in the Italian Veneto region: adverse outcomes in patients with cancer. Nature Cancer 2020; 1(8): 784-8.</w:t>
       </w:r>
     </w:p>
     <w:p>
@@ -8347,7 +8820,6 @@
           <w:sz w:val="24"/>
           <w:szCs w:val="24"/>
         </w:rPr>
-        <w:lastRenderedPageBreak/>
         <w:t>4.</w:t>
       </w:r>
       <w:r>
@@ -8387,6 +8859,7 @@
           <w:sz w:val="24"/>
           <w:szCs w:val="24"/>
         </w:rPr>
+        <w:lastRenderedPageBreak/>
         <w:t>5.</w:t>
       </w:r>
       <w:r>
@@ -8400,59 +8873,7 @@
           <w:szCs w:val="24"/>
         </w:rPr>
         <w:tab/>
-        <w:t xml:space="preserve">Yu J, Ouyang W, Chua ML, </w:t>
-      </w:r>
-      <w:proofErr w:type="spellStart"/>
-      <w:r>
-        <w:rPr>
-          <w:rStyle w:val="Strong"/>
-          <w:rFonts w:ascii="Times New Roman" w:hAnsi="Times New Roman" w:cs="Times New Roman"/>
-          <w:b w:val="0"/>
-          <w:bCs w:val="0"/>
-          <w:color w:val="212121"/>
-          <w:sz w:val="24"/>
-          <w:szCs w:val="24"/>
-        </w:rPr>
-        <w:t>Xie</w:t>
-      </w:r>
-      <w:proofErr w:type="spellEnd"/>
-      <w:r>
-        <w:rPr>
-          <w:rStyle w:val="Strong"/>
-          <w:rFonts w:ascii="Times New Roman" w:hAnsi="Times New Roman" w:cs="Times New Roman"/>
-          <w:b w:val="0"/>
-          <w:bCs w:val="0"/>
-          <w:color w:val="212121"/>
-          <w:sz w:val="24"/>
-          <w:szCs w:val="24"/>
-        </w:rPr>
-        <w:t xml:space="preserve"> C. SARS-CoV-2 transmission in cancer patients of a tertiary hospital in Wuhan. </w:t>
-      </w:r>
-      <w:proofErr w:type="spellStart"/>
-      <w:r>
-        <w:rPr>
-          <w:rStyle w:val="Strong"/>
-          <w:rFonts w:ascii="Times New Roman" w:hAnsi="Times New Roman" w:cs="Times New Roman"/>
-          <w:b w:val="0"/>
-          <w:bCs w:val="0"/>
-          <w:color w:val="212121"/>
-          <w:sz w:val="24"/>
-          <w:szCs w:val="24"/>
-        </w:rPr>
-        <w:t>MedRxiv</w:t>
-      </w:r>
-      <w:proofErr w:type="spellEnd"/>
-      <w:r>
-        <w:rPr>
-          <w:rStyle w:val="Strong"/>
-          <w:rFonts w:ascii="Times New Roman" w:hAnsi="Times New Roman" w:cs="Times New Roman"/>
-          <w:b w:val="0"/>
-          <w:bCs w:val="0"/>
-          <w:color w:val="212121"/>
-          <w:sz w:val="24"/>
-          <w:szCs w:val="24"/>
-        </w:rPr>
-        <w:t xml:space="preserve"> 2020.</w:t>
+        <w:t>Yu J, Ouyang W, Chua ML, Xie C. SARS-CoV-2 transmission in cancer patients of a tertiary hospital in Wuhan. MedRxiv 2020.</w:t>
       </w:r>
     </w:p>
     <w:p>
@@ -8530,33 +8951,7 @@
           <w:szCs w:val="24"/>
         </w:rPr>
         <w:tab/>
-        <w:t xml:space="preserve">Zhang L, Zhu F, </w:t>
-      </w:r>
-      <w:proofErr w:type="spellStart"/>
-      <w:r>
-        <w:rPr>
-          <w:rStyle w:val="Strong"/>
-          <w:rFonts w:ascii="Times New Roman" w:hAnsi="Times New Roman" w:cs="Times New Roman"/>
-          <w:b w:val="0"/>
-          <w:bCs w:val="0"/>
-          <w:color w:val="212121"/>
-          <w:sz w:val="24"/>
-          <w:szCs w:val="24"/>
-        </w:rPr>
-        <w:t>Xie</w:t>
-      </w:r>
-      <w:proofErr w:type="spellEnd"/>
-      <w:r>
-        <w:rPr>
-          <w:rStyle w:val="Strong"/>
-          <w:rFonts w:ascii="Times New Roman" w:hAnsi="Times New Roman" w:cs="Times New Roman"/>
-          <w:b w:val="0"/>
-          <w:bCs w:val="0"/>
-          <w:color w:val="212121"/>
-          <w:sz w:val="24"/>
-          <w:szCs w:val="24"/>
-        </w:rPr>
-        <w:t xml:space="preserve"> L, et al. Clinical characteristics of COVID-19-infected cancer patients: a retrospective case study in three hospitals within Wuhan, China. Annals of oncology 2020; 31(7): 894-901.</w:t>
+        <w:t>Zhang L, Zhu F, Xie L, et al. Clinical characteristics of COVID-19-infected cancer patients: a retrospective case study in three hospitals within Wuhan, China. Annals of oncology 2020; 31(7): 894-901.</w:t>
       </w:r>
     </w:p>
     <w:p>
@@ -8595,32 +8990,7 @@
           <w:szCs w:val="24"/>
         </w:rPr>
         <w:tab/>
-      </w:r>
-      <w:proofErr w:type="spellStart"/>
-      <w:r>
-        <w:rPr>
-          <w:rStyle w:val="Strong"/>
-          <w:rFonts w:ascii="Times New Roman" w:hAnsi="Times New Roman" w:cs="Times New Roman"/>
-          <w:b w:val="0"/>
-          <w:bCs w:val="0"/>
-          <w:color w:val="212121"/>
-          <w:sz w:val="24"/>
-          <w:szCs w:val="24"/>
-        </w:rPr>
-        <w:t>Kuderer</w:t>
-      </w:r>
-      <w:proofErr w:type="spellEnd"/>
-      <w:r>
-        <w:rPr>
-          <w:rStyle w:val="Strong"/>
-          <w:rFonts w:ascii="Times New Roman" w:hAnsi="Times New Roman" w:cs="Times New Roman"/>
-          <w:b w:val="0"/>
-          <w:bCs w:val="0"/>
-          <w:color w:val="212121"/>
-          <w:sz w:val="24"/>
-          <w:szCs w:val="24"/>
-        </w:rPr>
-        <w:t xml:space="preserve"> NM, Choueiri TK, Shah DP, et al. Clinical impact of COVID-19 on patients with cancer (CCC19): a cohort study. The Lancet 2020; 395(10241): 1907-18.</w:t>
+        <w:t>Kuderer NM, Choueiri TK, Shah DP, et al. Clinical impact of COVID-19 on patients with cancer (CCC19): a cohort study. The Lancet 2020; 395(10241): 1907-18.</w:t>
       </w:r>
     </w:p>
     <w:p>
@@ -8659,84 +9029,7 @@
           <w:szCs w:val="24"/>
         </w:rPr>
         <w:tab/>
-      </w:r>
-      <w:proofErr w:type="spellStart"/>
-      <w:r>
-        <w:rPr>
-          <w:rStyle w:val="Strong"/>
-          <w:rFonts w:ascii="Times New Roman" w:hAnsi="Times New Roman" w:cs="Times New Roman"/>
-          <w:b w:val="0"/>
-          <w:bCs w:val="0"/>
-          <w:color w:val="212121"/>
-          <w:sz w:val="24"/>
-          <w:szCs w:val="24"/>
-        </w:rPr>
-        <w:t>Albiges</w:t>
-      </w:r>
-      <w:proofErr w:type="spellEnd"/>
-      <w:r>
-        <w:rPr>
-          <w:rStyle w:val="Strong"/>
-          <w:rFonts w:ascii="Times New Roman" w:hAnsi="Times New Roman" w:cs="Times New Roman"/>
-          <w:b w:val="0"/>
-          <w:bCs w:val="0"/>
-          <w:color w:val="212121"/>
-          <w:sz w:val="24"/>
-          <w:szCs w:val="24"/>
-        </w:rPr>
-        <w:t xml:space="preserve"> L, </w:t>
-      </w:r>
-      <w:proofErr w:type="spellStart"/>
-      <w:r>
-        <w:rPr>
-          <w:rStyle w:val="Strong"/>
-          <w:rFonts w:ascii="Times New Roman" w:hAnsi="Times New Roman" w:cs="Times New Roman"/>
-          <w:b w:val="0"/>
-          <w:bCs w:val="0"/>
-          <w:color w:val="212121"/>
-          <w:sz w:val="24"/>
-          <w:szCs w:val="24"/>
-        </w:rPr>
-        <w:t>Foulon</w:t>
-      </w:r>
-      <w:proofErr w:type="spellEnd"/>
-      <w:r>
-        <w:rPr>
-          <w:rStyle w:val="Strong"/>
-          <w:rFonts w:ascii="Times New Roman" w:hAnsi="Times New Roman" w:cs="Times New Roman"/>
-          <w:b w:val="0"/>
-          <w:bCs w:val="0"/>
-          <w:color w:val="212121"/>
-          <w:sz w:val="24"/>
-          <w:szCs w:val="24"/>
-        </w:rPr>
-        <w:t xml:space="preserve"> S, Bayle A, et al. Determinants of the outcomes of patients with cancer infected with SARS-CoV-2: results from the Gustave </w:t>
-      </w:r>
-      <w:proofErr w:type="spellStart"/>
-      <w:r>
-        <w:rPr>
-          <w:rStyle w:val="Strong"/>
-          <w:rFonts w:ascii="Times New Roman" w:hAnsi="Times New Roman" w:cs="Times New Roman"/>
-          <w:b w:val="0"/>
-          <w:bCs w:val="0"/>
-          <w:color w:val="212121"/>
-          <w:sz w:val="24"/>
-          <w:szCs w:val="24"/>
-        </w:rPr>
-        <w:t>Roussy</w:t>
-      </w:r>
-      <w:proofErr w:type="spellEnd"/>
-      <w:r>
-        <w:rPr>
-          <w:rStyle w:val="Strong"/>
-          <w:rFonts w:ascii="Times New Roman" w:hAnsi="Times New Roman" w:cs="Times New Roman"/>
-          <w:b w:val="0"/>
-          <w:bCs w:val="0"/>
-          <w:color w:val="212121"/>
-          <w:sz w:val="24"/>
-          <w:szCs w:val="24"/>
-        </w:rPr>
-        <w:t xml:space="preserve"> cohort. Nature Cancer 2020; 1(10): 965-75.</w:t>
+        <w:t>Albiges L, Foulon S, Bayle A, et al. Determinants of the outcomes of patients with cancer infected with SARS-CoV-2: results from the Gustave Roussy cohort. Nature Cancer 2020; 1(10): 965-75.</w:t>
       </w:r>
     </w:p>
     <w:p>
@@ -8814,58 +9107,7 @@
           <w:szCs w:val="24"/>
         </w:rPr>
         <w:tab/>
-      </w:r>
-      <w:proofErr w:type="spellStart"/>
-      <w:r>
-        <w:rPr>
-          <w:rStyle w:val="Strong"/>
-          <w:rFonts w:ascii="Times New Roman" w:hAnsi="Times New Roman" w:cs="Times New Roman"/>
-          <w:b w:val="0"/>
-          <w:bCs w:val="0"/>
-          <w:color w:val="212121"/>
-          <w:sz w:val="24"/>
-          <w:szCs w:val="24"/>
-        </w:rPr>
-        <w:t>Garassino</w:t>
-      </w:r>
-      <w:proofErr w:type="spellEnd"/>
-      <w:r>
-        <w:rPr>
-          <w:rStyle w:val="Strong"/>
-          <w:rFonts w:ascii="Times New Roman" w:hAnsi="Times New Roman" w:cs="Times New Roman"/>
-          <w:b w:val="0"/>
-          <w:bCs w:val="0"/>
-          <w:color w:val="212121"/>
-          <w:sz w:val="24"/>
-          <w:szCs w:val="24"/>
-        </w:rPr>
-        <w:t xml:space="preserve"> MC, </w:t>
-      </w:r>
-      <w:proofErr w:type="spellStart"/>
-      <w:r>
-        <w:rPr>
-          <w:rStyle w:val="Strong"/>
-          <w:rFonts w:ascii="Times New Roman" w:hAnsi="Times New Roman" w:cs="Times New Roman"/>
-          <w:b w:val="0"/>
-          <w:bCs w:val="0"/>
-          <w:color w:val="212121"/>
-          <w:sz w:val="24"/>
-          <w:szCs w:val="24"/>
-        </w:rPr>
-        <w:t>Whisenant</w:t>
-      </w:r>
-      <w:proofErr w:type="spellEnd"/>
-      <w:r>
-        <w:rPr>
-          <w:rStyle w:val="Strong"/>
-          <w:rFonts w:ascii="Times New Roman" w:hAnsi="Times New Roman" w:cs="Times New Roman"/>
-          <w:b w:val="0"/>
-          <w:bCs w:val="0"/>
-          <w:color w:val="212121"/>
-          <w:sz w:val="24"/>
-          <w:szCs w:val="24"/>
-        </w:rPr>
-        <w:t xml:space="preserve"> JG, Huang L-C, et al. COVID-19 in patients with thoracic malignancies (TERAVOLT): first results of an international, registry-based, cohort study. The Lancet Oncology 2020; 21(7): 914-22.</w:t>
+        <w:t>Garassino MC, Whisenant JG, Huang L-C, et al. COVID-19 in patients with thoracic malignancies (TERAVOLT): first results of an international, registry-based, cohort study. The Lancet Oncology 2020; 21(7): 914-22.</w:t>
       </w:r>
     </w:p>
     <w:p>
@@ -8891,7 +9133,6 @@
           <w:sz w:val="24"/>
           <w:szCs w:val="24"/>
         </w:rPr>
-        <w:lastRenderedPageBreak/>
         <w:t>12.</w:t>
       </w:r>
       <w:r>
@@ -8905,33 +9146,7 @@
           <w:szCs w:val="24"/>
         </w:rPr>
         <w:tab/>
-        <w:t xml:space="preserve">Luo J, Rizvi H, </w:t>
-      </w:r>
-      <w:proofErr w:type="spellStart"/>
-      <w:r>
-        <w:rPr>
-          <w:rStyle w:val="Strong"/>
-          <w:rFonts w:ascii="Times New Roman" w:hAnsi="Times New Roman" w:cs="Times New Roman"/>
-          <w:b w:val="0"/>
-          <w:bCs w:val="0"/>
-          <w:color w:val="212121"/>
-          <w:sz w:val="24"/>
-          <w:szCs w:val="24"/>
-        </w:rPr>
-        <w:t>Preeshagul</w:t>
-      </w:r>
-      <w:proofErr w:type="spellEnd"/>
-      <w:r>
-        <w:rPr>
-          <w:rStyle w:val="Strong"/>
-          <w:rFonts w:ascii="Times New Roman" w:hAnsi="Times New Roman" w:cs="Times New Roman"/>
-          <w:b w:val="0"/>
-          <w:bCs w:val="0"/>
-          <w:color w:val="212121"/>
-          <w:sz w:val="24"/>
-          <w:szCs w:val="24"/>
-        </w:rPr>
-        <w:t xml:space="preserve"> IR, et al. COVID-19 in patients with lung cancer. Annals of Oncology 2020; 31(10): 1386-96.</w:t>
+        <w:t>Luo J, Rizvi H, Preeshagul IR, et al. COVID-19 in patients with lung cancer. Annals of Oncology 2020; 31(10): 1386-96.</w:t>
       </w:r>
     </w:p>
     <w:p>
@@ -8957,6 +9172,7 @@
           <w:sz w:val="24"/>
           <w:szCs w:val="24"/>
         </w:rPr>
+        <w:lastRenderedPageBreak/>
         <w:t>13.</w:t>
       </w:r>
       <w:r>
@@ -9048,33 +9264,7 @@
           <w:szCs w:val="24"/>
         </w:rPr>
         <w:tab/>
-        <w:t xml:space="preserve">Rivera DR, Peters S, </w:t>
-      </w:r>
-      <w:proofErr w:type="spellStart"/>
-      <w:r>
-        <w:rPr>
-          <w:rStyle w:val="Strong"/>
-          <w:rFonts w:ascii="Times New Roman" w:hAnsi="Times New Roman" w:cs="Times New Roman"/>
-          <w:b w:val="0"/>
-          <w:bCs w:val="0"/>
-          <w:color w:val="212121"/>
-          <w:sz w:val="24"/>
-          <w:szCs w:val="24"/>
-        </w:rPr>
-        <w:t>Panagiotou</w:t>
-      </w:r>
-      <w:proofErr w:type="spellEnd"/>
-      <w:r>
-        <w:rPr>
-          <w:rStyle w:val="Strong"/>
-          <w:rFonts w:ascii="Times New Roman" w:hAnsi="Times New Roman" w:cs="Times New Roman"/>
-          <w:b w:val="0"/>
-          <w:bCs w:val="0"/>
-          <w:color w:val="212121"/>
-          <w:sz w:val="24"/>
-          <w:szCs w:val="24"/>
-        </w:rPr>
-        <w:t xml:space="preserve"> OA, et al. Utilization of COVID-19 treatments and clinical outcomes among patients with cancer: a COVID-19 and Cancer Consortium (CCC19) cohort study. Cancer discovery 2020; 10(10): 1514-27.</w:t>
+        <w:t>Rivera DR, Peters S, Panagiotou OA, et al. Utilization of COVID-19 treatments and clinical outcomes among patients with cancer: a COVID-19 and Cancer Consortium (CCC19) cohort study. Cancer discovery 2020; 10(10): 1514-27.</w:t>
       </w:r>
     </w:p>
     <w:p>
@@ -9113,84 +9303,7 @@
           <w:szCs w:val="24"/>
         </w:rPr>
         <w:tab/>
-      </w:r>
-      <w:proofErr w:type="spellStart"/>
-      <w:r>
-        <w:rPr>
-          <w:rStyle w:val="Strong"/>
-          <w:rFonts w:ascii="Times New Roman" w:hAnsi="Times New Roman" w:cs="Times New Roman"/>
-          <w:b w:val="0"/>
-          <w:bCs w:val="0"/>
-          <w:color w:val="212121"/>
-          <w:sz w:val="24"/>
-          <w:szCs w:val="24"/>
-        </w:rPr>
-        <w:t>Derosa</w:t>
-      </w:r>
-      <w:proofErr w:type="spellEnd"/>
-      <w:r>
-        <w:rPr>
-          <w:rStyle w:val="Strong"/>
-          <w:rFonts w:ascii="Times New Roman" w:hAnsi="Times New Roman" w:cs="Times New Roman"/>
-          <w:b w:val="0"/>
-          <w:bCs w:val="0"/>
-          <w:color w:val="212121"/>
-          <w:sz w:val="24"/>
-          <w:szCs w:val="24"/>
-        </w:rPr>
-        <w:t xml:space="preserve"> L, </w:t>
-      </w:r>
-      <w:proofErr w:type="spellStart"/>
-      <w:r>
-        <w:rPr>
-          <w:rStyle w:val="Strong"/>
-          <w:rFonts w:ascii="Times New Roman" w:hAnsi="Times New Roman" w:cs="Times New Roman"/>
-          <w:b w:val="0"/>
-          <w:bCs w:val="0"/>
-          <w:color w:val="212121"/>
-          <w:sz w:val="24"/>
-          <w:szCs w:val="24"/>
-        </w:rPr>
-        <w:t>Melenotte</w:t>
-      </w:r>
-      <w:proofErr w:type="spellEnd"/>
-      <w:r>
-        <w:rPr>
-          <w:rStyle w:val="Strong"/>
-          <w:rFonts w:ascii="Times New Roman" w:hAnsi="Times New Roman" w:cs="Times New Roman"/>
-          <w:b w:val="0"/>
-          <w:bCs w:val="0"/>
-          <w:color w:val="212121"/>
-          <w:sz w:val="24"/>
-          <w:szCs w:val="24"/>
-        </w:rPr>
-        <w:t xml:space="preserve"> C, </w:t>
-      </w:r>
-      <w:proofErr w:type="spellStart"/>
-      <w:r>
-        <w:rPr>
-          <w:rStyle w:val="Strong"/>
-          <w:rFonts w:ascii="Times New Roman" w:hAnsi="Times New Roman" w:cs="Times New Roman"/>
-          <w:b w:val="0"/>
-          <w:bCs w:val="0"/>
-          <w:color w:val="212121"/>
-          <w:sz w:val="24"/>
-          <w:szCs w:val="24"/>
-        </w:rPr>
-        <w:t>Griscelli</w:t>
-      </w:r>
-      <w:proofErr w:type="spellEnd"/>
-      <w:r>
-        <w:rPr>
-          <w:rStyle w:val="Strong"/>
-          <w:rFonts w:ascii="Times New Roman" w:hAnsi="Times New Roman" w:cs="Times New Roman"/>
-          <w:b w:val="0"/>
-          <w:bCs w:val="0"/>
-          <w:color w:val="212121"/>
-          <w:sz w:val="24"/>
-          <w:szCs w:val="24"/>
-        </w:rPr>
-        <w:t xml:space="preserve"> F, et al. The immuno-oncological challenge of COVID-19. Nature Cancer 2020; 1(10): 946-64.</w:t>
+        <w:t>Derosa L, Melenotte C, Griscelli F, et al. The immuno-oncological challenge of COVID-19. Nature Cancer 2020; 1(10): 946-64.</w:t>
       </w:r>
     </w:p>
     <w:p>
@@ -9229,33 +9342,7 @@
           <w:szCs w:val="24"/>
         </w:rPr>
         <w:tab/>
-        <w:t xml:space="preserve">Jordan RE, </w:t>
-      </w:r>
-      <w:proofErr w:type="spellStart"/>
-      <w:r>
-        <w:rPr>
-          <w:rStyle w:val="Strong"/>
-          <w:rFonts w:ascii="Times New Roman" w:hAnsi="Times New Roman" w:cs="Times New Roman"/>
-          <w:b w:val="0"/>
-          <w:bCs w:val="0"/>
-          <w:color w:val="212121"/>
-          <w:sz w:val="24"/>
-          <w:szCs w:val="24"/>
-        </w:rPr>
-        <w:t>Adab</w:t>
-      </w:r>
-      <w:proofErr w:type="spellEnd"/>
-      <w:r>
-        <w:rPr>
-          <w:rStyle w:val="Strong"/>
-          <w:rFonts w:ascii="Times New Roman" w:hAnsi="Times New Roman" w:cs="Times New Roman"/>
-          <w:b w:val="0"/>
-          <w:bCs w:val="0"/>
-          <w:color w:val="212121"/>
-          <w:sz w:val="24"/>
-          <w:szCs w:val="24"/>
-        </w:rPr>
-        <w:t xml:space="preserve"> P, Cheng K. Covid-19: risk factors for severe disease and death. British Medical Journal Publishing Group; 2020.</w:t>
+        <w:t>Jordan RE, Adab P, Cheng K. Covid-19: risk factors for severe disease and death. British Medical Journal Publishing Group; 2020.</w:t>
       </w:r>
     </w:p>
     <w:p>
@@ -9333,59 +9420,7 @@
           <w:szCs w:val="24"/>
         </w:rPr>
         <w:tab/>
-        <w:t xml:space="preserve">Williamson EJ, Walker AJ, </w:t>
-      </w:r>
-      <w:proofErr w:type="spellStart"/>
-      <w:r>
-        <w:rPr>
-          <w:rStyle w:val="Strong"/>
-          <w:rFonts w:ascii="Times New Roman" w:hAnsi="Times New Roman" w:cs="Times New Roman"/>
-          <w:b w:val="0"/>
-          <w:bCs w:val="0"/>
-          <w:color w:val="212121"/>
-          <w:sz w:val="24"/>
-          <w:szCs w:val="24"/>
-        </w:rPr>
-        <w:t>Bhaskaran</w:t>
-      </w:r>
-      <w:proofErr w:type="spellEnd"/>
-      <w:r>
-        <w:rPr>
-          <w:rStyle w:val="Strong"/>
-          <w:rFonts w:ascii="Times New Roman" w:hAnsi="Times New Roman" w:cs="Times New Roman"/>
-          <w:b w:val="0"/>
-          <w:bCs w:val="0"/>
-          <w:color w:val="212121"/>
-          <w:sz w:val="24"/>
-          <w:szCs w:val="24"/>
-        </w:rPr>
-        <w:t xml:space="preserve"> K, et al. </w:t>
-      </w:r>
-      <w:proofErr w:type="spellStart"/>
-      <w:r>
-        <w:rPr>
-          <w:rStyle w:val="Strong"/>
-          <w:rFonts w:ascii="Times New Roman" w:hAnsi="Times New Roman" w:cs="Times New Roman"/>
-          <w:b w:val="0"/>
-          <w:bCs w:val="0"/>
-          <w:color w:val="212121"/>
-          <w:sz w:val="24"/>
-          <w:szCs w:val="24"/>
-        </w:rPr>
-        <w:t>OpenSAFELY</w:t>
-      </w:r>
-      <w:proofErr w:type="spellEnd"/>
-      <w:r>
-        <w:rPr>
-          <w:rStyle w:val="Strong"/>
-          <w:rFonts w:ascii="Times New Roman" w:hAnsi="Times New Roman" w:cs="Times New Roman"/>
-          <w:b w:val="0"/>
-          <w:bCs w:val="0"/>
-          <w:color w:val="212121"/>
-          <w:sz w:val="24"/>
-          <w:szCs w:val="24"/>
-        </w:rPr>
-        <w:t>: factors associated with COVID-19 death in 17 million patients. Nature 2020.</w:t>
+        <w:t>Williamson EJ, Walker AJ, Bhaskaran K, et al. OpenSAFELY: factors associated with COVID-19 death in 17 million patients. Nature 2020.</w:t>
       </w:r>
     </w:p>
     <w:p>
@@ -9424,33 +9459,7 @@
           <w:szCs w:val="24"/>
         </w:rPr>
         <w:tab/>
-        <w:t xml:space="preserve">Tian Y, </w:t>
-      </w:r>
-      <w:proofErr w:type="spellStart"/>
-      <w:r>
-        <w:rPr>
-          <w:rStyle w:val="Strong"/>
-          <w:rFonts w:ascii="Times New Roman" w:hAnsi="Times New Roman" w:cs="Times New Roman"/>
-          <w:b w:val="0"/>
-          <w:bCs w:val="0"/>
-          <w:color w:val="212121"/>
-          <w:sz w:val="24"/>
-          <w:szCs w:val="24"/>
-        </w:rPr>
-        <w:t>Qiu</w:t>
-      </w:r>
-      <w:proofErr w:type="spellEnd"/>
-      <w:r>
-        <w:rPr>
-          <w:rStyle w:val="Strong"/>
-          <w:rFonts w:ascii="Times New Roman" w:hAnsi="Times New Roman" w:cs="Times New Roman"/>
-          <w:b w:val="0"/>
-          <w:bCs w:val="0"/>
-          <w:color w:val="212121"/>
-          <w:sz w:val="24"/>
-          <w:szCs w:val="24"/>
-        </w:rPr>
-        <w:t xml:space="preserve"> X, Wang C, et al. Cancer associates with risk and severe events of COVID‐19: A systematic review and meta‐analysis. International journal of cancer 2021; 148(2): 363-74.</w:t>
+        <w:t>Tian Y, Qiu X, Wang C, et al. Cancer associates with risk and severe events of COVID‐19: A systematic review and meta‐analysis. International journal of cancer 2021; 148(2): 363-74.</w:t>
       </w:r>
     </w:p>
     <w:p>
@@ -9490,85 +9499,7 @@
           <w:szCs w:val="24"/>
         </w:rPr>
         <w:tab/>
-        <w:t>Ofori-</w:t>
-      </w:r>
-      <w:proofErr w:type="spellStart"/>
-      <w:r>
-        <w:rPr>
-          <w:rStyle w:val="Strong"/>
-          <w:rFonts w:ascii="Times New Roman" w:hAnsi="Times New Roman" w:cs="Times New Roman"/>
-          <w:b w:val="0"/>
-          <w:bCs w:val="0"/>
-          <w:color w:val="212121"/>
-          <w:sz w:val="24"/>
-          <w:szCs w:val="24"/>
-        </w:rPr>
-        <w:t>Asenso</w:t>
-      </w:r>
-      <w:proofErr w:type="spellEnd"/>
-      <w:r>
-        <w:rPr>
-          <w:rStyle w:val="Strong"/>
-          <w:rFonts w:ascii="Times New Roman" w:hAnsi="Times New Roman" w:cs="Times New Roman"/>
-          <w:b w:val="0"/>
-          <w:bCs w:val="0"/>
-          <w:color w:val="212121"/>
-          <w:sz w:val="24"/>
-          <w:szCs w:val="24"/>
-        </w:rPr>
-        <w:t xml:space="preserve"> R, </w:t>
-      </w:r>
-      <w:proofErr w:type="spellStart"/>
-      <w:r>
-        <w:rPr>
-          <w:rStyle w:val="Strong"/>
-          <w:rFonts w:ascii="Times New Roman" w:hAnsi="Times New Roman" w:cs="Times New Roman"/>
-          <w:b w:val="0"/>
-          <w:bCs w:val="0"/>
-          <w:color w:val="212121"/>
-          <w:sz w:val="24"/>
-          <w:szCs w:val="24"/>
-        </w:rPr>
-        <w:t>Ogundipe</w:t>
-      </w:r>
-      <w:proofErr w:type="spellEnd"/>
-      <w:r>
-        <w:rPr>
-          <w:rStyle w:val="Strong"/>
-          <w:rFonts w:ascii="Times New Roman" w:hAnsi="Times New Roman" w:cs="Times New Roman"/>
-          <w:b w:val="0"/>
-          <w:bCs w:val="0"/>
-          <w:color w:val="212121"/>
-          <w:sz w:val="24"/>
-          <w:szCs w:val="24"/>
-        </w:rPr>
-        <w:t xml:space="preserve"> O, Agyeman AA, et al. Cancer is associated with severe disease in COVID-19 patients: a systematic review and meta-analysis. </w:t>
-      </w:r>
-      <w:proofErr w:type="spellStart"/>
-      <w:r>
-        <w:rPr>
-          <w:rStyle w:val="Strong"/>
-          <w:rFonts w:ascii="Times New Roman" w:hAnsi="Times New Roman" w:cs="Times New Roman"/>
-          <w:b w:val="0"/>
-          <w:bCs w:val="0"/>
-          <w:color w:val="212121"/>
-          <w:sz w:val="24"/>
-          <w:szCs w:val="24"/>
-        </w:rPr>
-        <w:t>ecancermedicalscience</w:t>
-      </w:r>
-      <w:proofErr w:type="spellEnd"/>
-      <w:r>
-        <w:rPr>
-          <w:rStyle w:val="Strong"/>
-          <w:rFonts w:ascii="Times New Roman" w:hAnsi="Times New Roman" w:cs="Times New Roman"/>
-          <w:b w:val="0"/>
-          <w:bCs w:val="0"/>
-          <w:color w:val="212121"/>
-          <w:sz w:val="24"/>
-          <w:szCs w:val="24"/>
-        </w:rPr>
-        <w:t xml:space="preserve"> 2020; 14.</w:t>
+        <w:t>Ofori-Asenso R, Ogundipe O, Agyeman AA, et al. Cancer is associated with severe disease in COVID-19 patients: a systematic review and meta-analysis. ecancermedicalscience 2020; 14.</w:t>
       </w:r>
     </w:p>
     <w:p>
@@ -9646,110 +9577,7 @@
           <w:szCs w:val="24"/>
         </w:rPr>
         <w:tab/>
-      </w:r>
-      <w:proofErr w:type="spellStart"/>
-      <w:r>
-        <w:rPr>
-          <w:rStyle w:val="Strong"/>
-          <w:rFonts w:ascii="Times New Roman" w:hAnsi="Times New Roman" w:cs="Times New Roman"/>
-          <w:b w:val="0"/>
-          <w:bCs w:val="0"/>
-          <w:color w:val="212121"/>
-          <w:sz w:val="24"/>
-          <w:szCs w:val="24"/>
-        </w:rPr>
-        <w:t>Joharatnam</w:t>
-      </w:r>
-      <w:proofErr w:type="spellEnd"/>
-      <w:r>
-        <w:rPr>
-          <w:rStyle w:val="Strong"/>
-          <w:rFonts w:ascii="Times New Roman" w:hAnsi="Times New Roman" w:cs="Times New Roman"/>
-          <w:b w:val="0"/>
-          <w:bCs w:val="0"/>
-          <w:color w:val="212121"/>
-          <w:sz w:val="24"/>
-          <w:szCs w:val="24"/>
-        </w:rPr>
-        <w:t xml:space="preserve">-Hogan N, </w:t>
-      </w:r>
-      <w:proofErr w:type="spellStart"/>
-      <w:r>
-        <w:rPr>
-          <w:rStyle w:val="Strong"/>
-          <w:rFonts w:ascii="Times New Roman" w:hAnsi="Times New Roman" w:cs="Times New Roman"/>
-          <w:b w:val="0"/>
-          <w:bCs w:val="0"/>
-          <w:color w:val="212121"/>
-          <w:sz w:val="24"/>
-          <w:szCs w:val="24"/>
-        </w:rPr>
-        <w:t>Hochhauser</w:t>
-      </w:r>
-      <w:proofErr w:type="spellEnd"/>
-      <w:r>
-        <w:rPr>
-          <w:rStyle w:val="Strong"/>
-          <w:rFonts w:ascii="Times New Roman" w:hAnsi="Times New Roman" w:cs="Times New Roman"/>
-          <w:b w:val="0"/>
-          <w:bCs w:val="0"/>
-          <w:color w:val="212121"/>
-          <w:sz w:val="24"/>
-          <w:szCs w:val="24"/>
-        </w:rPr>
-        <w:t xml:space="preserve"> D, </w:t>
-      </w:r>
-      <w:proofErr w:type="spellStart"/>
-      <w:r>
-        <w:rPr>
-          <w:rStyle w:val="Strong"/>
-          <w:rFonts w:ascii="Times New Roman" w:hAnsi="Times New Roman" w:cs="Times New Roman"/>
-          <w:b w:val="0"/>
-          <w:bCs w:val="0"/>
-          <w:color w:val="212121"/>
-          <w:sz w:val="24"/>
-          <w:szCs w:val="24"/>
-        </w:rPr>
-        <w:t>Shiu</w:t>
-      </w:r>
-      <w:proofErr w:type="spellEnd"/>
-      <w:r>
-        <w:rPr>
-          <w:rStyle w:val="Strong"/>
-          <w:rFonts w:ascii="Times New Roman" w:hAnsi="Times New Roman" w:cs="Times New Roman"/>
-          <w:b w:val="0"/>
-          <w:bCs w:val="0"/>
-          <w:color w:val="212121"/>
-          <w:sz w:val="24"/>
-          <w:szCs w:val="24"/>
-        </w:rPr>
-        <w:t xml:space="preserve"> K-K, et al. Outcomes of the 2019 novel coronavirus in patients with or without a history of cancer: a multi-</w:t>
-      </w:r>
-      <w:proofErr w:type="spellStart"/>
-      <w:r>
-        <w:rPr>
-          <w:rStyle w:val="Strong"/>
-          <w:rFonts w:ascii="Times New Roman" w:hAnsi="Times New Roman" w:cs="Times New Roman"/>
-          <w:b w:val="0"/>
-          <w:bCs w:val="0"/>
-          <w:color w:val="212121"/>
-          <w:sz w:val="24"/>
-          <w:szCs w:val="24"/>
-        </w:rPr>
-        <w:t>centre</w:t>
-      </w:r>
-      <w:proofErr w:type="spellEnd"/>
-      <w:r>
-        <w:rPr>
-          <w:rStyle w:val="Strong"/>
-          <w:rFonts w:ascii="Times New Roman" w:hAnsi="Times New Roman" w:cs="Times New Roman"/>
-          <w:b w:val="0"/>
-          <w:bCs w:val="0"/>
-          <w:color w:val="212121"/>
-          <w:sz w:val="24"/>
-          <w:szCs w:val="24"/>
-        </w:rPr>
-        <w:t xml:space="preserve"> North London experience. Therapeutic advances in medical oncology 2020; 12: 1758835920956803.</w:t>
+        <w:t>Joharatnam-Hogan N, Hochhauser D, Shiu K-K, et al. Outcomes of the 2019 novel coronavirus in patients with or without a history of cancer: a multi-centre North London experience. Therapeutic advances in medical oncology 2020; 12: 1758835920956803.</w:t>
       </w:r>
     </w:p>
     <w:p>
@@ -9788,84 +9616,7 @@
           <w:szCs w:val="24"/>
         </w:rPr>
         <w:tab/>
-      </w:r>
-      <w:proofErr w:type="spellStart"/>
-      <w:r>
-        <w:rPr>
-          <w:rStyle w:val="Strong"/>
-          <w:rFonts w:ascii="Times New Roman" w:hAnsi="Times New Roman" w:cs="Times New Roman"/>
-          <w:b w:val="0"/>
-          <w:bCs w:val="0"/>
-          <w:color w:val="212121"/>
-          <w:sz w:val="24"/>
-          <w:szCs w:val="24"/>
-        </w:rPr>
-        <w:t>Giannakoulis</w:t>
-      </w:r>
-      <w:proofErr w:type="spellEnd"/>
-      <w:r>
-        <w:rPr>
-          <w:rStyle w:val="Strong"/>
-          <w:rFonts w:ascii="Times New Roman" w:hAnsi="Times New Roman" w:cs="Times New Roman"/>
-          <w:b w:val="0"/>
-          <w:bCs w:val="0"/>
-          <w:color w:val="212121"/>
-          <w:sz w:val="24"/>
-          <w:szCs w:val="24"/>
-        </w:rPr>
-        <w:t xml:space="preserve"> VG, </w:t>
-      </w:r>
-      <w:proofErr w:type="spellStart"/>
-      <w:r>
-        <w:rPr>
-          <w:rStyle w:val="Strong"/>
-          <w:rFonts w:ascii="Times New Roman" w:hAnsi="Times New Roman" w:cs="Times New Roman"/>
-          <w:b w:val="0"/>
-          <w:bCs w:val="0"/>
-          <w:color w:val="212121"/>
-          <w:sz w:val="24"/>
-          <w:szCs w:val="24"/>
-        </w:rPr>
-        <w:t>Papoutsi</w:t>
-      </w:r>
-      <w:proofErr w:type="spellEnd"/>
-      <w:r>
-        <w:rPr>
-          <w:rStyle w:val="Strong"/>
-          <w:rFonts w:ascii="Times New Roman" w:hAnsi="Times New Roman" w:cs="Times New Roman"/>
-          <w:b w:val="0"/>
-          <w:bCs w:val="0"/>
-          <w:color w:val="212121"/>
-          <w:sz w:val="24"/>
-          <w:szCs w:val="24"/>
-        </w:rPr>
-        <w:t xml:space="preserve"> E, </w:t>
-      </w:r>
-      <w:proofErr w:type="spellStart"/>
-      <w:r>
-        <w:rPr>
-          <w:rStyle w:val="Strong"/>
-          <w:rFonts w:ascii="Times New Roman" w:hAnsi="Times New Roman" w:cs="Times New Roman"/>
-          <w:b w:val="0"/>
-          <w:bCs w:val="0"/>
-          <w:color w:val="212121"/>
-          <w:sz w:val="24"/>
-          <w:szCs w:val="24"/>
-        </w:rPr>
-        <w:t>Siempos</w:t>
-      </w:r>
-      <w:proofErr w:type="spellEnd"/>
-      <w:r>
-        <w:rPr>
-          <w:rStyle w:val="Strong"/>
-          <w:rFonts w:ascii="Times New Roman" w:hAnsi="Times New Roman" w:cs="Times New Roman"/>
-          <w:b w:val="0"/>
-          <w:bCs w:val="0"/>
-          <w:color w:val="212121"/>
-          <w:sz w:val="24"/>
-          <w:szCs w:val="24"/>
-        </w:rPr>
-        <w:t xml:space="preserve"> II. Effect of cancer on clinical outcomes of patients with COVID-19: a meta-analysis of patient data. JCO global oncology 2020; 6: 799-808.</w:t>
+        <w:t>Giannakoulis VG, Papoutsi E, Siempos II. Effect of cancer on clinical outcomes of patients with COVID-19: a meta-analysis of patient data. JCO global oncology 2020; 6: 799-808.</w:t>
       </w:r>
     </w:p>
     <w:p>
@@ -9904,33 +9655,7 @@
           <w:szCs w:val="24"/>
         </w:rPr>
         <w:tab/>
-        <w:t xml:space="preserve">Park R, Lee SA, Kim SY, de Melo AC, Kasi A. Association of active oncologic treatment and risk of death in cancer patients with COVID-19: a systematic review and meta-analysis of patient data. Acta </w:t>
-      </w:r>
-      <w:proofErr w:type="spellStart"/>
-      <w:r>
-        <w:rPr>
-          <w:rStyle w:val="Strong"/>
-          <w:rFonts w:ascii="Times New Roman" w:hAnsi="Times New Roman" w:cs="Times New Roman"/>
-          <w:b w:val="0"/>
-          <w:bCs w:val="0"/>
-          <w:color w:val="212121"/>
-          <w:sz w:val="24"/>
-          <w:szCs w:val="24"/>
-        </w:rPr>
-        <w:t>Oncologica</w:t>
-      </w:r>
-      <w:proofErr w:type="spellEnd"/>
-      <w:r>
-        <w:rPr>
-          <w:rStyle w:val="Strong"/>
-          <w:rFonts w:ascii="Times New Roman" w:hAnsi="Times New Roman" w:cs="Times New Roman"/>
-          <w:b w:val="0"/>
-          <w:bCs w:val="0"/>
-          <w:color w:val="212121"/>
-          <w:sz w:val="24"/>
-          <w:szCs w:val="24"/>
-        </w:rPr>
-        <w:t xml:space="preserve"> 2021; 60(1): 13-9.</w:t>
+        <w:t>Park R, Lee SA, Kim SY, de Melo AC, Kasi A. Association of active oncologic treatment and risk of death in cancer patients with COVID-19: a systematic review and meta-analysis of patient data. Acta Oncologica 2021; 60(1): 13-9.</w:t>
       </w:r>
     </w:p>
     <w:p>
@@ -10047,33 +9772,7 @@
           <w:szCs w:val="24"/>
         </w:rPr>
         <w:tab/>
-        <w:t xml:space="preserve">He W, Chen L, Chen L, et al. COVID-19 in persons with </w:t>
-      </w:r>
-      <w:proofErr w:type="spellStart"/>
-      <w:r>
-        <w:rPr>
-          <w:rStyle w:val="Strong"/>
-          <w:rFonts w:ascii="Times New Roman" w:hAnsi="Times New Roman" w:cs="Times New Roman"/>
-          <w:b w:val="0"/>
-          <w:bCs w:val="0"/>
-          <w:color w:val="212121"/>
-          <w:sz w:val="24"/>
-          <w:szCs w:val="24"/>
-        </w:rPr>
-        <w:t>haematological</w:t>
-      </w:r>
-      <w:proofErr w:type="spellEnd"/>
-      <w:r>
-        <w:rPr>
-          <w:rStyle w:val="Strong"/>
-          <w:rFonts w:ascii="Times New Roman" w:hAnsi="Times New Roman" w:cs="Times New Roman"/>
-          <w:b w:val="0"/>
-          <w:bCs w:val="0"/>
-          <w:color w:val="212121"/>
-          <w:sz w:val="24"/>
-          <w:szCs w:val="24"/>
-        </w:rPr>
-        <w:t xml:space="preserve"> cancers. Leukemia 2020; 34(6): 1637-45.</w:t>
+        <w:t>He W, Chen L, Chen L, et al. COVID-19 in persons with haematological cancers. Leukemia 2020; 34(6): 1637-45.</w:t>
       </w:r>
     </w:p>
     <w:p>
@@ -10113,33 +9812,7 @@
           <w:szCs w:val="24"/>
         </w:rPr>
         <w:tab/>
-        <w:t xml:space="preserve">Miyashita H, </w:t>
-      </w:r>
-      <w:proofErr w:type="spellStart"/>
-      <w:r>
-        <w:rPr>
-          <w:rStyle w:val="Strong"/>
-          <w:rFonts w:ascii="Times New Roman" w:hAnsi="Times New Roman" w:cs="Times New Roman"/>
-          <w:b w:val="0"/>
-          <w:bCs w:val="0"/>
-          <w:color w:val="212121"/>
-          <w:sz w:val="24"/>
-          <w:szCs w:val="24"/>
-        </w:rPr>
-        <w:t>Mikami</w:t>
-      </w:r>
-      <w:proofErr w:type="spellEnd"/>
-      <w:r>
-        <w:rPr>
-          <w:rStyle w:val="Strong"/>
-          <w:rFonts w:ascii="Times New Roman" w:hAnsi="Times New Roman" w:cs="Times New Roman"/>
-          <w:b w:val="0"/>
-          <w:bCs w:val="0"/>
-          <w:color w:val="212121"/>
-          <w:sz w:val="24"/>
-          <w:szCs w:val="24"/>
-        </w:rPr>
-        <w:t xml:space="preserve"> T, Chopra N, et al. Do patients with cancer have a poorer prognosis of COVID-19? An experience in New York City. Annals of Oncology 2020.</w:t>
+        <w:t>Miyashita H, Mikami T, Chopra N, et al. Do patients with cancer have a poorer prognosis of COVID-19? An experience in New York City. Annals of Oncology 2020.</w:t>
       </w:r>
     </w:p>
     <w:p>
@@ -10178,58 +9851,7 @@
           <w:szCs w:val="24"/>
         </w:rPr>
         <w:tab/>
-      </w:r>
-      <w:proofErr w:type="spellStart"/>
-      <w:r>
-        <w:rPr>
-          <w:rStyle w:val="Strong"/>
-          <w:rFonts w:ascii="Times New Roman" w:hAnsi="Times New Roman" w:cs="Times New Roman"/>
-          <w:b w:val="0"/>
-          <w:bCs w:val="0"/>
-          <w:color w:val="212121"/>
-          <w:sz w:val="24"/>
-          <w:szCs w:val="24"/>
-        </w:rPr>
-        <w:t>Salunke</w:t>
-      </w:r>
-      <w:proofErr w:type="spellEnd"/>
-      <w:r>
-        <w:rPr>
-          <w:rStyle w:val="Strong"/>
-          <w:rFonts w:ascii="Times New Roman" w:hAnsi="Times New Roman" w:cs="Times New Roman"/>
-          <w:b w:val="0"/>
-          <w:bCs w:val="0"/>
-          <w:color w:val="212121"/>
-          <w:sz w:val="24"/>
-          <w:szCs w:val="24"/>
-        </w:rPr>
-        <w:t xml:space="preserve"> AA, </w:t>
-      </w:r>
-      <w:proofErr w:type="spellStart"/>
-      <w:r>
-        <w:rPr>
-          <w:rStyle w:val="Strong"/>
-          <w:rFonts w:ascii="Times New Roman" w:hAnsi="Times New Roman" w:cs="Times New Roman"/>
-          <w:b w:val="0"/>
-          <w:bCs w:val="0"/>
-          <w:color w:val="212121"/>
-          <w:sz w:val="24"/>
-          <w:szCs w:val="24"/>
-        </w:rPr>
-        <w:t>Nandy</w:t>
-      </w:r>
-      <w:proofErr w:type="spellEnd"/>
-      <w:r>
-        <w:rPr>
-          <w:rStyle w:val="Strong"/>
-          <w:rFonts w:ascii="Times New Roman" w:hAnsi="Times New Roman" w:cs="Times New Roman"/>
-          <w:b w:val="0"/>
-          <w:bCs w:val="0"/>
-          <w:color w:val="212121"/>
-          <w:sz w:val="24"/>
-          <w:szCs w:val="24"/>
-        </w:rPr>
-        <w:t xml:space="preserve"> K, Pathak SK, et al. Impact of COVID-19 in cancer patients on severity of disease and fatal outcomes: a systematic review and meta-analysis. Diabetes &amp; Metabolic Syndrome: Clinical Research &amp; Reviews 2020.</w:t>
+        <w:t>Salunke AA, Nandy K, Pathak SK, et al. Impact of COVID-19 in cancer patients on severity of disease and fatal outcomes: a systematic review and meta-analysis. Diabetes &amp; Metabolic Syndrome: Clinical Research &amp; Reviews 2020.</w:t>
       </w:r>
     </w:p>
     <w:p>
@@ -52973,10 +52595,21 @@
 </file>
 
 <file path=customXml/item1.xml><?xml version="1.0" encoding="utf-8"?>
-<b:Sources xmlns:b="http://schemas.openxmlformats.org/officeDocument/2006/bibliography" xmlns="http://schemas.openxmlformats.org/officeDocument/2006/bibliography" SelectedStyle="\APASixthEditionOfficeOnline.xsl" StyleName="APA" Version="6"/>
+<?mso-contentType ?>
+<FormTemplates xmlns="http://schemas.microsoft.com/sharepoint/v3/contenttype/forms">
+  <Display>DocumentLibraryForm</Display>
+  <Edit>DocumentLibraryForm</Edit>
+  <New>DocumentLibraryForm</New>
+</FormTemplates>
 </file>
 
 <file path=customXml/item2.xml><?xml version="1.0" encoding="utf-8"?>
+<p:properties xmlns:p="http://schemas.microsoft.com/office/2006/metadata/properties" xmlns:xsi="http://www.w3.org/2001/XMLSchema-instance" xmlns:pc="http://schemas.microsoft.com/office/infopath/2007/PartnerControls">
+  <documentManagement/>
+</p:properties>
+</file>
+
+<file path=customXml/item3.xml><?xml version="1.0" encoding="utf-8"?>
 <ct:contentTypeSchema xmlns:ct="http://schemas.microsoft.com/office/2006/metadata/contentType" xmlns:ma="http://schemas.microsoft.com/office/2006/metadata/properties/metaAttributes" ct:_="" ma:_="" ma:contentTypeName="Document" ma:contentTypeID="0x0101001BD0E364569347448AD94F5B25301686" ma:contentTypeVersion="13" ma:contentTypeDescription="Create a new document." ma:contentTypeScope="" ma:versionID="82bbd616fa502145a3385dccdf8aadec">
   <xsd:schema xmlns:xsd="http://www.w3.org/2001/XMLSchema" xmlns:xs="http://www.w3.org/2001/XMLSchema" xmlns:p="http://schemas.microsoft.com/office/2006/metadata/properties" xmlns:ns3="1b1c12d9-a337-437c-8d4f-76df02d28ad7" xmlns:ns4="8e2325a0-08dd-47dc-89e0-4b808bb11aad" targetNamespace="http://schemas.microsoft.com/office/2006/metadata/properties" ma:root="true" ma:fieldsID="97b8788191410ab4c4540418fcc7fe9d" ns3:_="" ns4:_="">
     <xsd:import namespace="1b1c12d9-a337-437c-8d4f-76df02d28ad7"/>
@@ -53199,30 +52832,28 @@
 </ct:contentTypeSchema>
 </file>
 
-<file path=customXml/item3.xml><?xml version="1.0" encoding="utf-8"?>
-<p:properties xmlns:p="http://schemas.microsoft.com/office/2006/metadata/properties" xmlns:xsi="http://www.w3.org/2001/XMLSchema-instance" xmlns:pc="http://schemas.microsoft.com/office/infopath/2007/PartnerControls">
-  <documentManagement/>
-</p:properties>
-</file>
-
 <file path=customXml/item4.xml><?xml version="1.0" encoding="utf-8"?>
-<?mso-contentType ?>
-<FormTemplates xmlns="http://schemas.microsoft.com/sharepoint/v3/contenttype/forms">
-  <Display>DocumentLibraryForm</Display>
-  <Edit>DocumentLibraryForm</Edit>
-  <New>DocumentLibraryForm</New>
-</FormTemplates>
+<b:Sources xmlns:b="http://schemas.openxmlformats.org/officeDocument/2006/bibliography" xmlns="http://schemas.openxmlformats.org/officeDocument/2006/bibliography" SelectedStyle="\APASixthEditionOfficeOnline.xsl" StyleName="APA" Version="6"/>
 </file>
 
 <file path=customXml/itemProps1.xml><?xml version="1.0" encoding="utf-8"?>
-<ds:datastoreItem xmlns:ds="http://schemas.openxmlformats.org/officeDocument/2006/customXml" ds:itemID="{61725329-FF2A-1744-9949-C09A0DFD7262}">
+<ds:datastoreItem xmlns:ds="http://schemas.openxmlformats.org/officeDocument/2006/customXml" ds:itemID="{8BB24C14-3C61-47F1-AEC4-37206A933220}">
   <ds:schemaRefs>
-    <ds:schemaRef ds:uri="http://schemas.openxmlformats.org/officeDocument/2006/bibliography"/>
+    <ds:schemaRef ds:uri="http://schemas.microsoft.com/sharepoint/v3/contenttype/forms"/>
   </ds:schemaRefs>
 </ds:datastoreItem>
 </file>
 
 <file path=customXml/itemProps2.xml><?xml version="1.0" encoding="utf-8"?>
+<ds:datastoreItem xmlns:ds="http://schemas.openxmlformats.org/officeDocument/2006/customXml" ds:itemID="{3F0895A4-D835-4B61-BCA3-6B6462E2436C}">
+  <ds:schemaRefs>
+    <ds:schemaRef ds:uri="http://schemas.microsoft.com/office/2006/metadata/properties"/>
+    <ds:schemaRef ds:uri="http://schemas.microsoft.com/office/infopath/2007/PartnerControls"/>
+  </ds:schemaRefs>
+</ds:datastoreItem>
+</file>
+
+<file path=customXml/itemProps3.xml><?xml version="1.0" encoding="utf-8"?>
 <ds:datastoreItem xmlns:ds="http://schemas.openxmlformats.org/officeDocument/2006/customXml" ds:itemID="{99D6889C-4F47-438E-A860-99920041DFDA}">
   <ds:schemaRefs>
     <ds:schemaRef ds:uri="http://schemas.microsoft.com/office/2006/metadata/contentType"/>
@@ -53241,19 +52872,10 @@
 </ds:datastoreItem>
 </file>
 
-<file path=customXml/itemProps3.xml><?xml version="1.0" encoding="utf-8"?>
-<ds:datastoreItem xmlns:ds="http://schemas.openxmlformats.org/officeDocument/2006/customXml" ds:itemID="{3F0895A4-D835-4B61-BCA3-6B6462E2436C}">
+<file path=customXml/itemProps4.xml><?xml version="1.0" encoding="utf-8"?>
+<ds:datastoreItem xmlns:ds="http://schemas.openxmlformats.org/officeDocument/2006/customXml" ds:itemID="{61725329-FF2A-1744-9949-C09A0DFD7262}">
   <ds:schemaRefs>
-    <ds:schemaRef ds:uri="http://schemas.microsoft.com/office/2006/metadata/properties"/>
-    <ds:schemaRef ds:uri="http://schemas.microsoft.com/office/infopath/2007/PartnerControls"/>
-  </ds:schemaRefs>
-</ds:datastoreItem>
-</file>
-
-<file path=customXml/itemProps4.xml><?xml version="1.0" encoding="utf-8"?>
-<ds:datastoreItem xmlns:ds="http://schemas.openxmlformats.org/officeDocument/2006/customXml" ds:itemID="{8BB24C14-3C61-47F1-AEC4-37206A933220}">
-  <ds:schemaRefs>
-    <ds:schemaRef ds:uri="http://schemas.microsoft.com/sharepoint/v3/contenttype/forms"/>
+    <ds:schemaRef ds:uri="http://schemas.openxmlformats.org/officeDocument/2006/bibliography"/>
   </ds:schemaRefs>
 </ds:datastoreItem>
 </file>
</xml_diff>